<commit_message>
handle xs:choice in PDF File
</commit_message>
<xml_diff>
--- a/documents/DRAFT-cybox-v2.1.1-wd01-part43-pdf-file-object.docx
+++ b/documents/DRAFT-cybox-v2.1.1-wd01-part43-pdf-file-object.docx
@@ -6945,7 +6945,14 @@
             <w:noProof/>
             <w:webHidden/>
           </w:rPr>
-          <w:t>23</w:t>
+          <w:t>2</w:t>
+        </w:r>
+        <w:r>
+          <w:rPr>
+            <w:noProof/>
+            <w:webHidden/>
+          </w:rPr>
+          <w:t>3</w:t>
         </w:r>
         <w:r>
           <w:rPr>
@@ -8787,8 +8794,6 @@
       <w:r>
         <w:t xml:space="preserve">corresponds to the appropriate UML package. </w:t>
       </w:r>
-      <w:bookmarkStart w:id="24" w:name="_GoBack"/>
-      <w:bookmarkEnd w:id="24"/>
     </w:p>
     <w:p>
       <w:pPr>
@@ -8838,76 +8843,76 @@
       <w:pPr>
         <w:pStyle w:val="Heading3"/>
       </w:pPr>
-      <w:bookmarkStart w:id="25" w:name="_Toc426119872"/>
-      <w:bookmarkStart w:id="26" w:name="_Toc438035378"/>
+      <w:bookmarkStart w:id="24" w:name="_Toc426119872"/>
+      <w:bookmarkStart w:id="25" w:name="_Toc438035378"/>
       <w:r>
         <w:t>UML Diagrams</w:t>
       </w:r>
       <w:bookmarkEnd w:id="22"/>
       <w:bookmarkEnd w:id="23"/>
+      <w:bookmarkEnd w:id="24"/>
       <w:bookmarkEnd w:id="25"/>
+    </w:p>
+    <w:p>
+      <w:pPr>
+        <w:spacing w:before="80" w:after="240"/>
+      </w:pPr>
+      <w:bookmarkStart w:id="26" w:name="_Toc398719452"/>
+      <w:bookmarkStart w:id="27" w:name="_Toc389570606"/>
+      <w:bookmarkStart w:id="28" w:name="_Toc389581076"/>
+      <w:bookmarkStart w:id="29" w:name="_Ref394436861"/>
+      <w:r>
+        <w:t xml:space="preserve">This specification makes use of UML diagrams to visually depict relationships between CybOX Language constructs. Note that the diagrams have been extracted directly from the full UML model for CybOX; they have not been constructed purely for inclusion in the specification documents.  Typically, diagrams are included for the primary class of a data model, and for any other class where the visualization of its relationships between other classes would be useful.  This implies that there will be very few diagrams for classes whose only properties are either a data type or a class from the CybOX Common data model.  </w:t>
+      </w:r>
+      <w:r>
+        <w:t>Other diagrams that are included correspond to classes that specialize a superclass and abstract or generalized classes that are extended by one or more subclasses</w:t>
+      </w:r>
+      <w:r>
+        <w:t>.</w:t>
+      </w:r>
+    </w:p>
+    <w:p>
+      <w:pPr>
+        <w:spacing w:before="80" w:after="240"/>
+      </w:pPr>
+      <w:r>
+        <w:t>In UML diagrams, classes are often presented with their attributes elided, to avoid clutter.  The fully described class can usually be found in a related diagram.  A class presented with an empty section at the bottom of the icon indicates that there are no attributes other than those that are visualized using associations.</w:t>
+      </w:r>
+    </w:p>
+    <w:p>
+      <w:pPr>
+        <w:pStyle w:val="Heading4"/>
+      </w:pPr>
+      <w:bookmarkStart w:id="30" w:name="_Toc426119873"/>
+      <w:bookmarkStart w:id="31" w:name="_Toc438035379"/>
+      <w:r>
+        <w:t>Class Properties</w:t>
+      </w:r>
       <w:bookmarkEnd w:id="26"/>
+      <w:bookmarkEnd w:id="30"/>
+      <w:bookmarkEnd w:id="31"/>
     </w:p>
     <w:p>
       <w:pPr>
         <w:spacing w:before="80" w:after="240"/>
       </w:pPr>
-      <w:bookmarkStart w:id="27" w:name="_Toc398719452"/>
-      <w:bookmarkStart w:id="28" w:name="_Toc389570606"/>
-      <w:bookmarkStart w:id="29" w:name="_Toc389581076"/>
-      <w:bookmarkStart w:id="30" w:name="_Ref394436861"/>
-      <w:r>
-        <w:t xml:space="preserve">This specification makes use of UML diagrams to visually depict relationships between CybOX Language constructs. Note that the diagrams have been extracted directly from the full UML model for CybOX; they have not been constructed purely for inclusion in the specification documents.  Typically, diagrams are included for the primary class of a data model, and for any other class where the visualization of its relationships between other classes would be useful.  This implies that there will be very few diagrams for classes whose only properties are either a data type or a class from the CybOX Common data model.  </w:t>
-      </w:r>
-      <w:r>
-        <w:t>Other diagrams that are included correspond to classes that specialize a superclass and abstract or generalized classes that are extended by one or more subclasses</w:t>
-      </w:r>
-      <w:r>
-        <w:t>.</w:t>
-      </w:r>
-    </w:p>
-    <w:p>
-      <w:pPr>
-        <w:spacing w:before="80" w:after="240"/>
-      </w:pPr>
-      <w:r>
-        <w:t>In UML diagrams, classes are often presented with their attributes elided, to avoid clutter.  The fully described class can usually be found in a related diagram.  A class presented with an empty section at the bottom of the icon indicates that there are no attributes other than those that are visualized using associations.</w:t>
+      <w:r>
+        <w:t xml:space="preserve">Generally, a class property can be shown in a UML diagram as either an attribute or an association (i.e., the distinction between attributes and associations is somewhat subjective).  In order to make the size of UML diagrams in the specifications manageable, we have chosen to capture most properties as attributes and to capture only higher level properties as associations, especially in the main top-level component diagrams.  In particular, we will always capture properties of UML data types as attributes.  </w:t>
       </w:r>
     </w:p>
     <w:p>
       <w:pPr>
         <w:pStyle w:val="Heading4"/>
       </w:pPr>
-      <w:bookmarkStart w:id="31" w:name="_Toc426119873"/>
-      <w:bookmarkStart w:id="32" w:name="_Toc438035379"/>
-      <w:r>
-        <w:t>Class Properties</w:t>
-      </w:r>
-      <w:bookmarkEnd w:id="27"/>
-      <w:bookmarkEnd w:id="31"/>
+      <w:bookmarkStart w:id="32" w:name="_Toc398719453"/>
+      <w:bookmarkStart w:id="33" w:name="_Toc426119874"/>
+      <w:bookmarkStart w:id="34" w:name="_Toc438035380"/>
+      <w:r>
+        <w:t>Diagram Icons and Arrow Types</w:t>
+      </w:r>
       <w:bookmarkEnd w:id="32"/>
-    </w:p>
-    <w:p>
-      <w:pPr>
-        <w:spacing w:before="80" w:after="240"/>
-      </w:pPr>
-      <w:r>
-        <w:t xml:space="preserve">Generally, a class property can be shown in a UML diagram as either an attribute or an association (i.e., the distinction between attributes and associations is somewhat subjective).  In order to make the size of UML diagrams in the specifications manageable, we have chosen to capture most properties as attributes and to capture only higher level properties as associations, especially in the main top-level component diagrams.  In particular, we will always capture properties of UML data types as attributes.  </w:t>
-      </w:r>
-    </w:p>
-    <w:p>
-      <w:pPr>
-        <w:pStyle w:val="Heading4"/>
-      </w:pPr>
-      <w:bookmarkStart w:id="33" w:name="_Toc398719453"/>
-      <w:bookmarkStart w:id="34" w:name="_Toc426119874"/>
-      <w:bookmarkStart w:id="35" w:name="_Toc438035380"/>
-      <w:r>
-        <w:t>Diagram Icons and Arrow Types</w:t>
-      </w:r>
       <w:bookmarkEnd w:id="33"/>
       <w:bookmarkEnd w:id="34"/>
-      <w:bookmarkEnd w:id="35"/>
     </w:p>
     <w:p>
       <w:pPr>
@@ -8995,58 +9000,32 @@
         <w:spacing w:after="120"/>
         <w:jc w:val="center"/>
       </w:pPr>
-      <w:bookmarkStart w:id="36" w:name="_Ref397637630"/>
-      <w:bookmarkStart w:id="37" w:name="_Toc426119876"/>
+      <w:bookmarkStart w:id="35" w:name="_Ref397637630"/>
+      <w:bookmarkStart w:id="36" w:name="_Toc426119876"/>
       <w:r>
         <w:lastRenderedPageBreak/>
         <w:t xml:space="preserve">Table </w:t>
       </w:r>
-      <w:r>
-        <w:fldChar w:fldCharType="begin"/>
-      </w:r>
-      <w:r>
-        <w:instrText xml:space="preserve"> STYLEREF 1 \s </w:instrText>
-      </w:r>
-      <w:r>
-        <w:fldChar w:fldCharType="separate"/>
-      </w:r>
-      <w:r>
-        <w:rPr>
-          <w:noProof/>
-        </w:rPr>
-        <w:t>1</w:t>
-      </w:r>
-      <w:r>
-        <w:rPr>
-          <w:noProof/>
-        </w:rPr>
-        <w:fldChar w:fldCharType="end"/>
-      </w:r>
+      <w:fldSimple w:instr=" STYLEREF 1 \s ">
+        <w:r>
+          <w:rPr>
+            <w:noProof/>
+          </w:rPr>
+          <w:t>1</w:t>
+        </w:r>
+      </w:fldSimple>
       <w:r>
         <w:noBreakHyphen/>
       </w:r>
-      <w:r>
-        <w:fldChar w:fldCharType="begin"/>
-      </w:r>
-      <w:r>
-        <w:instrText xml:space="preserve"> SEQ Table \* ARABIC \s 1 </w:instrText>
-      </w:r>
-      <w:r>
-        <w:fldChar w:fldCharType="separate"/>
-      </w:r>
-      <w:r>
-        <w:rPr>
-          <w:noProof/>
-        </w:rPr>
-        <w:t>1</w:t>
-      </w:r>
-      <w:r>
-        <w:rPr>
-          <w:noProof/>
-        </w:rPr>
-        <w:fldChar w:fldCharType="end"/>
-      </w:r>
-      <w:bookmarkEnd w:id="36"/>
+      <w:fldSimple w:instr=" SEQ Table \* ARABIC \s 1 ">
+        <w:r>
+          <w:rPr>
+            <w:noProof/>
+          </w:rPr>
+          <w:t>1</w:t>
+        </w:r>
+      </w:fldSimple>
+      <w:bookmarkEnd w:id="35"/>
       <w:r>
         <w:t>.  UML diagram icons</w:t>
       </w:r>
@@ -9330,7 +9309,7 @@
                 <v:shape id="_x0000_i1025" type="#_x0000_t75" style="width:24pt;height:21pt" o:ole="">
                   <v:imagedata r:id="rId26" o:title=""/>
                 </v:shape>
-                <o:OLEObject Type="Embed" ProgID="PBrush" ShapeID="_x0000_i1025" DrawAspect="Content" ObjectID="_1512715980" r:id="rId27"/>
+                <o:OLEObject Type="Embed" ProgID="PBrush" ShapeID="_x0000_i1025" DrawAspect="Content" ObjectID="_1512988123" r:id="rId27"/>
               </w:object>
             </w:r>
           </w:p>
@@ -9526,7 +9505,7 @@
                 <v:shape id="_x0000_i1026" type="#_x0000_t75" style="width:14.25pt;height:14.25pt" o:ole="">
                   <v:imagedata r:id="rId29" o:title=""/>
                 </v:shape>
-                <o:OLEObject Type="Embed" ProgID="PBrush" ShapeID="_x0000_i1026" DrawAspect="Content" ObjectID="_1512715981" r:id="rId30"/>
+                <o:OLEObject Type="Embed" ProgID="PBrush" ShapeID="_x0000_i1026" DrawAspect="Content" ObjectID="_1512988124" r:id="rId30"/>
               </w:object>
             </w:r>
           </w:p>
@@ -9600,7 +9579,7 @@
                 <v:shape id="_x0000_i1027" type="#_x0000_t75" style="width:14.25pt;height:14.25pt" o:ole="">
                   <v:imagedata r:id="rId31" o:title=""/>
                 </v:shape>
-                <o:OLEObject Type="Embed" ProgID="PBrush" ShapeID="_x0000_i1027" DrawAspect="Content" ObjectID="_1512715982" r:id="rId32"/>
+                <o:OLEObject Type="Embed" ProgID="PBrush" ShapeID="_x0000_i1027" DrawAspect="Content" ObjectID="_1512988125" r:id="rId32"/>
               </w:object>
             </w:r>
           </w:p>
@@ -9814,7 +9793,7 @@
                 <v:shape id="_x0000_i1028" type="#_x0000_t75" style="width:57.75pt;height:35.25pt" o:ole="">
                   <v:imagedata r:id="rId33" o:title=""/>
                 </v:shape>
-                <o:OLEObject Type="Embed" ProgID="PBrush" ShapeID="_x0000_i1028" DrawAspect="Content" ObjectID="_1512715983" r:id="rId34"/>
+                <o:OLEObject Type="Embed" ProgID="PBrush" ShapeID="_x0000_i1028" DrawAspect="Content" ObjectID="_1512988126" r:id="rId34"/>
               </w:object>
             </w:r>
           </w:p>
@@ -9857,188 +9836,188 @@
       <w:pPr>
         <w:pStyle w:val="Heading3"/>
       </w:pPr>
-      <w:bookmarkStart w:id="38" w:name="_Toc438035381"/>
+      <w:bookmarkStart w:id="37" w:name="_Toc438035381"/>
       <w:r>
         <w:t>Property Table Notation</w:t>
       </w:r>
+      <w:bookmarkEnd w:id="27"/>
       <w:bookmarkEnd w:id="28"/>
       <w:bookmarkEnd w:id="29"/>
-      <w:bookmarkEnd w:id="30"/>
+      <w:bookmarkEnd w:id="36"/>
       <w:bookmarkEnd w:id="37"/>
+    </w:p>
+    <w:p>
+      <w:pPr>
+        <w:spacing w:before="80" w:after="240"/>
+      </w:pPr>
+      <w:r>
+        <w:t xml:space="preserve">Throughout </w:t>
+      </w:r>
+      <w:r>
+        <w:t xml:space="preserve">Section </w:t>
+      </w:r>
+      <w:r>
+        <w:rPr>
+          <w:b/>
+          <w:color w:val="0000EE"/>
+        </w:rPr>
+        <w:fldChar w:fldCharType="begin"/>
+      </w:r>
+      <w:r>
+        <w:rPr>
+          <w:b/>
+          <w:color w:val="0000EE"/>
+        </w:rPr>
+        <w:instrText xml:space="preserve"> REF _Ref436999147 \r \h  \* MERGEFORMAT </w:instrText>
+      </w:r>
+      <w:r>
+        <w:rPr>
+          <w:b/>
+          <w:color w:val="0000EE"/>
+        </w:rPr>
+      </w:r>
+      <w:r>
+        <w:rPr>
+          <w:b/>
+          <w:color w:val="0000EE"/>
+        </w:rPr>
+        <w:fldChar w:fldCharType="separate"/>
+      </w:r>
+      <w:r>
+        <w:rPr>
+          <w:b/>
+          <w:color w:val="0000EE"/>
+        </w:rPr>
+        <w:t>3</w:t>
+      </w:r>
+      <w:r>
+        <w:rPr>
+          <w:b/>
+          <w:color w:val="0000EE"/>
+        </w:rPr>
+        <w:fldChar w:fldCharType="end"/>
+      </w:r>
+      <w:r>
+        <w:fldChar w:fldCharType="begin"/>
+      </w:r>
+      <w:r>
+        <w:instrText xml:space="preserve"> REF _Ref391372260 \r \h </w:instrText>
+      </w:r>
+      <w:r>
+        <w:fldChar w:fldCharType="end"/>
+      </w:r>
+      <w:r>
+        <w:t xml:space="preserve">, tables are used to describe </w:t>
+      </w:r>
+      <w:r>
+        <w:t xml:space="preserve">the properties of </w:t>
+      </w:r>
+      <w:r>
+        <w:t xml:space="preserve">each </w:t>
+      </w:r>
+      <w:r>
+        <w:t>data model class</w:t>
+      </w:r>
+      <w:r>
+        <w:t>. Each property table consist</w:t>
+      </w:r>
+      <w:r>
+        <w:t>s</w:t>
+      </w:r>
+      <w:r>
+        <w:t xml:space="preserve"> of a column of names to identify the property, a </w:t>
+      </w:r>
+      <w:r>
+        <w:t>type</w:t>
+      </w:r>
+      <w:r>
+        <w:t xml:space="preserve"> column to reflect the datatype of the property, a multiplicity column to reflect the allowed number of occurrences of the property, and a description column that describe</w:t>
+      </w:r>
+      <w:r>
+        <w:t>s</w:t>
+      </w:r>
+      <w:r>
+        <w:t xml:space="preserve"> the property. </w:t>
+      </w:r>
+      <w:r>
+        <w:t xml:space="preserve"> Package prefixes are provided for classes outside of the PDF File Object data model (see Section </w:t>
+      </w:r>
+      <w:r>
+        <w:rPr>
+          <w:b/>
+          <w:color w:val="0000EE"/>
+        </w:rPr>
+        <w:fldChar w:fldCharType="begin"/>
+      </w:r>
+      <w:r>
+        <w:rPr>
+          <w:b/>
+          <w:color w:val="0000EE"/>
+        </w:rPr>
+        <w:instrText xml:space="preserve"> REF _Ref394486021 \r \h </w:instrText>
+      </w:r>
+      <w:r>
+        <w:rPr>
+          <w:b/>
+          <w:color w:val="0000EE"/>
+        </w:rPr>
+        <w:instrText xml:space="preserve"> \* MERGEFORMAT </w:instrText>
+      </w:r>
+      <w:r>
+        <w:rPr>
+          <w:b/>
+          <w:color w:val="0000EE"/>
+        </w:rPr>
+      </w:r>
+      <w:r>
+        <w:rPr>
+          <w:b/>
+          <w:color w:val="0000EE"/>
+        </w:rPr>
+        <w:fldChar w:fldCharType="separate"/>
+      </w:r>
+      <w:r>
+        <w:rPr>
+          <w:b/>
+          <w:color w:val="0000EE"/>
+        </w:rPr>
+        <w:t>1.2.2</w:t>
+      </w:r>
+      <w:r>
+        <w:rPr>
+          <w:b/>
+          <w:color w:val="0000EE"/>
+        </w:rPr>
+        <w:fldChar w:fldCharType="end"/>
+      </w:r>
+      <w:r>
+        <w:t xml:space="preserve">).  </w:t>
+      </w:r>
+    </w:p>
+    <w:p>
+      <w:pPr>
+        <w:spacing w:before="80" w:after="240"/>
+      </w:pPr>
+      <w:r>
+        <w:t xml:space="preserve">Note that if a class is a specialization of a superclass, only the properties that constitute the specialization are shown in the property table (i.e., properties of the superclass will not be shown).  However, details of the superclass may be shown in the UML diagram.  </w:t>
+      </w:r>
+      <w:r>
+        <w:t xml:space="preserve">  </w:t>
+      </w:r>
+    </w:p>
+    <w:p>
+      <w:pPr>
+        <w:pStyle w:val="Heading3"/>
+      </w:pPr>
+      <w:bookmarkStart w:id="38" w:name="_Toc412205415"/>
+      <w:bookmarkStart w:id="39" w:name="_Toc426119877"/>
+      <w:bookmarkStart w:id="40" w:name="_Toc438035382"/>
+      <w:r>
+        <w:t>Property and Class Descriptions</w:t>
+      </w:r>
       <w:bookmarkEnd w:id="38"/>
-    </w:p>
-    <w:p>
-      <w:pPr>
-        <w:spacing w:before="80" w:after="240"/>
-      </w:pPr>
-      <w:r>
-        <w:t xml:space="preserve">Throughout </w:t>
-      </w:r>
-      <w:r>
-        <w:t xml:space="preserve">Section </w:t>
-      </w:r>
-      <w:r>
-        <w:rPr>
-          <w:b/>
-          <w:color w:val="0000EE"/>
-        </w:rPr>
-        <w:fldChar w:fldCharType="begin"/>
-      </w:r>
-      <w:r>
-        <w:rPr>
-          <w:b/>
-          <w:color w:val="0000EE"/>
-        </w:rPr>
-        <w:instrText xml:space="preserve"> REF _Ref436999147 \r \h  \* MERGEFORMAT </w:instrText>
-      </w:r>
-      <w:r>
-        <w:rPr>
-          <w:b/>
-          <w:color w:val="0000EE"/>
-        </w:rPr>
-      </w:r>
-      <w:r>
-        <w:rPr>
-          <w:b/>
-          <w:color w:val="0000EE"/>
-        </w:rPr>
-        <w:fldChar w:fldCharType="separate"/>
-      </w:r>
-      <w:r>
-        <w:rPr>
-          <w:b/>
-          <w:color w:val="0000EE"/>
-        </w:rPr>
-        <w:t>3</w:t>
-      </w:r>
-      <w:r>
-        <w:rPr>
-          <w:b/>
-          <w:color w:val="0000EE"/>
-        </w:rPr>
-        <w:fldChar w:fldCharType="end"/>
-      </w:r>
-      <w:r>
-        <w:fldChar w:fldCharType="begin"/>
-      </w:r>
-      <w:r>
-        <w:instrText xml:space="preserve"> REF _Ref391372260 \r \h </w:instrText>
-      </w:r>
-      <w:r>
-        <w:fldChar w:fldCharType="end"/>
-      </w:r>
-      <w:r>
-        <w:t xml:space="preserve">, tables are used to describe </w:t>
-      </w:r>
-      <w:r>
-        <w:t xml:space="preserve">the properties of </w:t>
-      </w:r>
-      <w:r>
-        <w:t xml:space="preserve">each </w:t>
-      </w:r>
-      <w:r>
-        <w:t>data model class</w:t>
-      </w:r>
-      <w:r>
-        <w:t>. Each property table consist</w:t>
-      </w:r>
-      <w:r>
-        <w:t>s</w:t>
-      </w:r>
-      <w:r>
-        <w:t xml:space="preserve"> of a column of names to identify the property, a </w:t>
-      </w:r>
-      <w:r>
-        <w:t>type</w:t>
-      </w:r>
-      <w:r>
-        <w:t xml:space="preserve"> column to reflect the datatype of the property, a multiplicity column to reflect the allowed number of occurrences of the property, and a description column that describe</w:t>
-      </w:r>
-      <w:r>
-        <w:t>s</w:t>
-      </w:r>
-      <w:r>
-        <w:t xml:space="preserve"> the property. </w:t>
-      </w:r>
-      <w:r>
-        <w:t xml:space="preserve"> Package prefixes are provided for classes outside of the PDF File Object data model (see Section </w:t>
-      </w:r>
-      <w:r>
-        <w:rPr>
-          <w:b/>
-          <w:color w:val="0000EE"/>
-        </w:rPr>
-        <w:fldChar w:fldCharType="begin"/>
-      </w:r>
-      <w:r>
-        <w:rPr>
-          <w:b/>
-          <w:color w:val="0000EE"/>
-        </w:rPr>
-        <w:instrText xml:space="preserve"> REF _Ref394486021 \r \h </w:instrText>
-      </w:r>
-      <w:r>
-        <w:rPr>
-          <w:b/>
-          <w:color w:val="0000EE"/>
-        </w:rPr>
-        <w:instrText xml:space="preserve"> \* MERGEFORMAT </w:instrText>
-      </w:r>
-      <w:r>
-        <w:rPr>
-          <w:b/>
-          <w:color w:val="0000EE"/>
-        </w:rPr>
-      </w:r>
-      <w:r>
-        <w:rPr>
-          <w:b/>
-          <w:color w:val="0000EE"/>
-        </w:rPr>
-        <w:fldChar w:fldCharType="separate"/>
-      </w:r>
-      <w:r>
-        <w:rPr>
-          <w:b/>
-          <w:color w:val="0000EE"/>
-        </w:rPr>
-        <w:t>1.2.2</w:t>
-      </w:r>
-      <w:r>
-        <w:rPr>
-          <w:b/>
-          <w:color w:val="0000EE"/>
-        </w:rPr>
-        <w:fldChar w:fldCharType="end"/>
-      </w:r>
-      <w:r>
-        <w:t xml:space="preserve">).  </w:t>
-      </w:r>
-    </w:p>
-    <w:p>
-      <w:pPr>
-        <w:spacing w:before="80" w:after="240"/>
-      </w:pPr>
-      <w:r>
-        <w:t xml:space="preserve">Note that if a class is a specialization of a superclass, only the properties that constitute the specialization are shown in the property table (i.e., properties of the superclass will not be shown).  However, details of the superclass may be shown in the UML diagram.  </w:t>
-      </w:r>
-      <w:r>
-        <w:t xml:space="preserve">  </w:t>
-      </w:r>
-    </w:p>
-    <w:p>
-      <w:pPr>
-        <w:pStyle w:val="Heading3"/>
-      </w:pPr>
-      <w:bookmarkStart w:id="39" w:name="_Toc412205415"/>
-      <w:bookmarkStart w:id="40" w:name="_Toc426119877"/>
-      <w:bookmarkStart w:id="41" w:name="_Toc438035382"/>
-      <w:r>
-        <w:t>Property and Class Descriptions</w:t>
-      </w:r>
       <w:bookmarkEnd w:id="39"/>
       <w:bookmarkEnd w:id="40"/>
-      <w:bookmarkEnd w:id="41"/>
     </w:p>
     <w:p>
       <w:pPr>
@@ -10526,229 +10505,229 @@
       <w:pPr>
         <w:pStyle w:val="Heading2"/>
       </w:pPr>
-      <w:bookmarkStart w:id="42" w:name="_Ref428537349"/>
-      <w:bookmarkStart w:id="43" w:name="_Toc427275785"/>
-      <w:bookmarkStart w:id="44" w:name="_Toc438035383"/>
+      <w:bookmarkStart w:id="41" w:name="_Ref428537349"/>
+      <w:bookmarkStart w:id="42" w:name="_Toc427275785"/>
+      <w:bookmarkStart w:id="43" w:name="_Toc438035383"/>
       <w:r>
         <w:t>Terminology</w:t>
       </w:r>
+      <w:bookmarkEnd w:id="41"/>
       <w:bookmarkEnd w:id="42"/>
       <w:bookmarkEnd w:id="43"/>
+    </w:p>
+    <w:p>
+      <w:r>
+        <w:t>The key words “</w:t>
+      </w:r>
+      <w:r>
+        <w:t>MUST</w:t>
+      </w:r>
+      <w:r>
+        <w:t>”</w:t>
+      </w:r>
+      <w:r>
+        <w:t xml:space="preserve">, </w:t>
+      </w:r>
+      <w:r>
+        <w:t>“</w:t>
+      </w:r>
+      <w:r>
+        <w:t>MUST NOT</w:t>
+      </w:r>
+      <w:r>
+        <w:t>”</w:t>
+      </w:r>
+      <w:r>
+        <w:t xml:space="preserve">, </w:t>
+      </w:r>
+      <w:r>
+        <w:t>“</w:t>
+      </w:r>
+      <w:r>
+        <w:t>REQUIRED</w:t>
+      </w:r>
+      <w:r>
+        <w:t>”</w:t>
+      </w:r>
+      <w:r>
+        <w:t xml:space="preserve">, </w:t>
+      </w:r>
+      <w:r>
+        <w:t>“</w:t>
+      </w:r>
+      <w:r>
+        <w:t>SHALL</w:t>
+      </w:r>
+      <w:r>
+        <w:t>”</w:t>
+      </w:r>
+      <w:r>
+        <w:t xml:space="preserve">, </w:t>
+      </w:r>
+      <w:r>
+        <w:t>“</w:t>
+      </w:r>
+      <w:r>
+        <w:t>SHALL NOT</w:t>
+      </w:r>
+      <w:r>
+        <w:t>”</w:t>
+      </w:r>
+      <w:r>
+        <w:t xml:space="preserve">, </w:t>
+      </w:r>
+      <w:r>
+        <w:t>“</w:t>
+      </w:r>
+      <w:r>
+        <w:t>SHOULD</w:t>
+      </w:r>
+      <w:r>
+        <w:t>”</w:t>
+      </w:r>
+      <w:r>
+        <w:t xml:space="preserve">, </w:t>
+      </w:r>
+      <w:r>
+        <w:t>“</w:t>
+      </w:r>
+      <w:r>
+        <w:t>SHOULD NOT</w:t>
+      </w:r>
+      <w:r>
+        <w:t>”</w:t>
+      </w:r>
+      <w:r>
+        <w:t xml:space="preserve">, </w:t>
+      </w:r>
+      <w:r>
+        <w:t>“</w:t>
+      </w:r>
+      <w:r>
+        <w:t>RECOMMENDED</w:t>
+      </w:r>
+      <w:r>
+        <w:t>”</w:t>
+      </w:r>
+      <w:r>
+        <w:t xml:space="preserve">, </w:t>
+      </w:r>
+      <w:r>
+        <w:t>“</w:t>
+      </w:r>
+      <w:r>
+        <w:t>MAY</w:t>
+      </w:r>
+      <w:r>
+        <w:t>”</w:t>
+      </w:r>
+      <w:r>
+        <w:t xml:space="preserve">, and </w:t>
+      </w:r>
+      <w:r>
+        <w:t>“</w:t>
+      </w:r>
+      <w:r>
+        <w:t>OPTIONAL</w:t>
+      </w:r>
+      <w:r>
+        <w:t xml:space="preserve">” in this document are to be interpreted as described in </w:t>
+      </w:r>
+      <w:r>
+        <w:rPr>
+          <w:b/>
+          <w:color w:val="0000EE"/>
+        </w:rPr>
+        <w:t>[</w:t>
+      </w:r>
+      <w:r>
+        <w:rPr>
+          <w:color w:val="0000EE"/>
+        </w:rPr>
+        <w:fldChar w:fldCharType="begin"/>
+      </w:r>
+      <w:r>
+        <w:rPr>
+          <w:color w:val="0000EE"/>
+        </w:rPr>
+        <w:instrText xml:space="preserve"> REF rfc2119 \h </w:instrText>
+      </w:r>
+      <w:r>
+        <w:rPr>
+          <w:color w:val="0000EE"/>
+        </w:rPr>
+      </w:r>
+      <w:r>
+        <w:rPr>
+          <w:color w:val="0000EE"/>
+        </w:rPr>
+        <w:fldChar w:fldCharType="separate"/>
+      </w:r>
+      <w:r>
+        <w:rPr>
+          <w:rStyle w:val="Refterm"/>
+          <w:color w:val="0000EE"/>
+        </w:rPr>
+        <w:t>RFC2119</w:t>
+      </w:r>
+      <w:r>
+        <w:rPr>
+          <w:color w:val="0000EE"/>
+        </w:rPr>
+        <w:fldChar w:fldCharType="end"/>
+      </w:r>
+      <w:r>
+        <w:rPr>
+          <w:b/>
+          <w:color w:val="0000EE"/>
+        </w:rPr>
+        <w:t>]</w:t>
+      </w:r>
+      <w:r>
+        <w:t>.</w:t>
+      </w:r>
+    </w:p>
+    <w:p>
+      <w:pPr>
+        <w:pStyle w:val="Heading2"/>
+      </w:pPr>
+      <w:bookmarkStart w:id="44" w:name="_Ref7502892"/>
+      <w:bookmarkStart w:id="45" w:name="_Toc12011611"/>
+      <w:bookmarkStart w:id="46" w:name="_Toc85472894"/>
+      <w:bookmarkStart w:id="47" w:name="_Toc287332008"/>
+      <w:bookmarkStart w:id="48" w:name="_Toc427275786"/>
+      <w:bookmarkStart w:id="49" w:name="_Toc438035384"/>
+      <w:r>
+        <w:t>Normative</w:t>
+      </w:r>
       <w:bookmarkEnd w:id="44"/>
-    </w:p>
-    <w:p>
-      <w:r>
-        <w:t>The key words “</w:t>
-      </w:r>
-      <w:r>
-        <w:t>MUST</w:t>
-      </w:r>
-      <w:r>
-        <w:t>”</w:t>
-      </w:r>
-      <w:r>
-        <w:t xml:space="preserve">, </w:t>
-      </w:r>
-      <w:r>
-        <w:t>“</w:t>
-      </w:r>
-      <w:r>
-        <w:t>MUST NOT</w:t>
-      </w:r>
-      <w:r>
-        <w:t>”</w:t>
-      </w:r>
-      <w:r>
-        <w:t xml:space="preserve">, </w:t>
-      </w:r>
-      <w:r>
-        <w:t>“</w:t>
-      </w:r>
-      <w:r>
-        <w:t>REQUIRED</w:t>
-      </w:r>
-      <w:r>
-        <w:t>”</w:t>
-      </w:r>
-      <w:r>
-        <w:t xml:space="preserve">, </w:t>
-      </w:r>
-      <w:r>
-        <w:t>“</w:t>
-      </w:r>
-      <w:r>
-        <w:t>SHALL</w:t>
-      </w:r>
-      <w:r>
-        <w:t>”</w:t>
-      </w:r>
-      <w:r>
-        <w:t xml:space="preserve">, </w:t>
-      </w:r>
-      <w:r>
-        <w:t>“</w:t>
-      </w:r>
-      <w:r>
-        <w:t>SHALL NOT</w:t>
-      </w:r>
-      <w:r>
-        <w:t>”</w:t>
-      </w:r>
-      <w:r>
-        <w:t xml:space="preserve">, </w:t>
-      </w:r>
-      <w:r>
-        <w:t>“</w:t>
-      </w:r>
-      <w:r>
-        <w:t>SHOULD</w:t>
-      </w:r>
-      <w:r>
-        <w:t>”</w:t>
-      </w:r>
-      <w:r>
-        <w:t xml:space="preserve">, </w:t>
-      </w:r>
-      <w:r>
-        <w:t>“</w:t>
-      </w:r>
-      <w:r>
-        <w:t>SHOULD NOT</w:t>
-      </w:r>
-      <w:r>
-        <w:t>”</w:t>
-      </w:r>
-      <w:r>
-        <w:t xml:space="preserve">, </w:t>
-      </w:r>
-      <w:r>
-        <w:t>“</w:t>
-      </w:r>
-      <w:r>
-        <w:t>RECOMMENDED</w:t>
-      </w:r>
-      <w:r>
-        <w:t>”</w:t>
-      </w:r>
-      <w:r>
-        <w:t xml:space="preserve">, </w:t>
-      </w:r>
-      <w:r>
-        <w:t>“</w:t>
-      </w:r>
-      <w:r>
-        <w:t>MAY</w:t>
-      </w:r>
-      <w:r>
-        <w:t>”</w:t>
-      </w:r>
-      <w:r>
-        <w:t xml:space="preserve">, and </w:t>
-      </w:r>
-      <w:r>
-        <w:t>“</w:t>
-      </w:r>
-      <w:r>
-        <w:t>OPTIONAL</w:t>
-      </w:r>
-      <w:r>
-        <w:t xml:space="preserve">” in this document are to be interpreted as described in </w:t>
-      </w:r>
-      <w:r>
-        <w:rPr>
-          <w:b/>
-          <w:color w:val="0000EE"/>
-        </w:rPr>
-        <w:t>[</w:t>
-      </w:r>
-      <w:r>
-        <w:rPr>
-          <w:color w:val="0000EE"/>
-        </w:rPr>
-        <w:fldChar w:fldCharType="begin"/>
-      </w:r>
-      <w:r>
-        <w:rPr>
-          <w:color w:val="0000EE"/>
-        </w:rPr>
-        <w:instrText xml:space="preserve"> REF rfc2119 \h </w:instrText>
-      </w:r>
-      <w:r>
-        <w:rPr>
-          <w:color w:val="0000EE"/>
-        </w:rPr>
-      </w:r>
-      <w:r>
-        <w:rPr>
-          <w:color w:val="0000EE"/>
-        </w:rPr>
-        <w:fldChar w:fldCharType="separate"/>
-      </w:r>
-      <w:r>
-        <w:rPr>
-          <w:rStyle w:val="Refterm"/>
-          <w:color w:val="0000EE"/>
-        </w:rPr>
-        <w:t>RFC2119</w:t>
-      </w:r>
-      <w:r>
-        <w:rPr>
-          <w:color w:val="0000EE"/>
-        </w:rPr>
-        <w:fldChar w:fldCharType="end"/>
-      </w:r>
-      <w:r>
-        <w:rPr>
-          <w:b/>
-          <w:color w:val="0000EE"/>
-        </w:rPr>
-        <w:t>]</w:t>
-      </w:r>
-      <w:r>
-        <w:t>.</w:t>
-      </w:r>
-    </w:p>
-    <w:p>
-      <w:pPr>
-        <w:pStyle w:val="Heading2"/>
-      </w:pPr>
-      <w:bookmarkStart w:id="45" w:name="_Ref7502892"/>
-      <w:bookmarkStart w:id="46" w:name="_Toc12011611"/>
-      <w:bookmarkStart w:id="47" w:name="_Toc85472894"/>
-      <w:bookmarkStart w:id="48" w:name="_Toc287332008"/>
-      <w:bookmarkStart w:id="49" w:name="_Toc427275786"/>
-      <w:bookmarkStart w:id="50" w:name="_Toc438035384"/>
-      <w:r>
-        <w:t>Normative</w:t>
-      </w:r>
       <w:bookmarkEnd w:id="45"/>
+      <w:r>
+        <w:t xml:space="preserve"> References</w:t>
+      </w:r>
       <w:bookmarkEnd w:id="46"/>
-      <w:r>
-        <w:t xml:space="preserve"> References</w:t>
-      </w:r>
       <w:bookmarkEnd w:id="47"/>
       <w:bookmarkEnd w:id="48"/>
       <w:bookmarkEnd w:id="49"/>
+    </w:p>
+    <w:p>
+      <w:pPr>
+        <w:pStyle w:val="Ref"/>
+      </w:pPr>
+      <w:r>
+        <w:rPr>
+          <w:rStyle w:val="Refterm"/>
+        </w:rPr>
+        <w:t>[</w:t>
+      </w:r>
+      <w:bookmarkStart w:id="50" w:name="rfc2119"/>
+      <w:r>
+        <w:rPr>
+          <w:rStyle w:val="Refterm"/>
+        </w:rPr>
+        <w:t>RFC2119</w:t>
+      </w:r>
       <w:bookmarkEnd w:id="50"/>
-    </w:p>
-    <w:p>
-      <w:pPr>
-        <w:pStyle w:val="Ref"/>
-      </w:pPr>
-      <w:r>
-        <w:rPr>
-          <w:rStyle w:val="Refterm"/>
-        </w:rPr>
-        <w:t>[</w:t>
-      </w:r>
-      <w:bookmarkStart w:id="51" w:name="rfc2119"/>
-      <w:r>
-        <w:rPr>
-          <w:rStyle w:val="Refterm"/>
-        </w:rPr>
-        <w:t>RFC2119</w:t>
-      </w:r>
-      <w:bookmarkEnd w:id="51"/>
       <w:r>
         <w:rPr>
           <w:rStyle w:val="Refterm"/>
@@ -10781,14 +10760,14 @@
       <w:pPr>
         <w:pStyle w:val="Heading1"/>
       </w:pPr>
-      <w:bookmarkStart w:id="52" w:name="_Ref428537380"/>
-      <w:bookmarkStart w:id="53" w:name="_Toc438035385"/>
+      <w:bookmarkStart w:id="51" w:name="_Ref428537380"/>
+      <w:bookmarkStart w:id="52" w:name="_Toc438035385"/>
       <w:r>
         <w:lastRenderedPageBreak/>
         <w:t>Background Information</w:t>
       </w:r>
+      <w:bookmarkEnd w:id="51"/>
       <w:bookmarkEnd w:id="52"/>
-      <w:bookmarkEnd w:id="53"/>
     </w:p>
     <w:p>
       <w:r>
@@ -10857,13 +10836,13 @@
         <w:spacing w:before="360" w:after="60"/>
         <w:ind w:left="540" w:hanging="540"/>
       </w:pPr>
-      <w:bookmarkStart w:id="54" w:name="_Toc426119879"/>
-      <w:bookmarkStart w:id="55" w:name="_Toc438035386"/>
+      <w:bookmarkStart w:id="53" w:name="_Toc426119879"/>
+      <w:bookmarkStart w:id="54" w:name="_Toc438035386"/>
       <w:r>
         <w:t>Cyber Observables</w:t>
       </w:r>
+      <w:bookmarkEnd w:id="53"/>
       <w:bookmarkEnd w:id="54"/>
-      <w:bookmarkEnd w:id="55"/>
     </w:p>
     <w:p>
       <w:pPr>
@@ -10887,13 +10866,13 @@
         <w:spacing w:before="360" w:after="60"/>
         <w:ind w:left="540" w:hanging="540"/>
       </w:pPr>
-      <w:bookmarkStart w:id="56" w:name="_Toc438035387"/>
-      <w:bookmarkStart w:id="57" w:name="_Toc287332011"/>
-      <w:bookmarkStart w:id="58" w:name="_Toc409437263"/>
+      <w:bookmarkStart w:id="55" w:name="_Toc438035387"/>
+      <w:bookmarkStart w:id="56" w:name="_Toc287332011"/>
+      <w:bookmarkStart w:id="57" w:name="_Toc409437263"/>
       <w:r>
         <w:t>Objects</w:t>
       </w:r>
-      <w:bookmarkEnd w:id="56"/>
+      <w:bookmarkEnd w:id="55"/>
     </w:p>
     <w:p>
       <w:r>
@@ -10914,24 +10893,24 @@
       <w:pPr>
         <w:pStyle w:val="Heading1"/>
       </w:pPr>
-      <w:bookmarkStart w:id="59" w:name="_Ref436999147"/>
-      <w:bookmarkStart w:id="60" w:name="_Toc438035388"/>
+      <w:bookmarkStart w:id="58" w:name="_Ref436999147"/>
+      <w:bookmarkStart w:id="59" w:name="_Toc438035388"/>
       <w:r>
         <w:lastRenderedPageBreak/>
         <w:t>Data Model</w:t>
       </w:r>
+      <w:bookmarkEnd w:id="58"/>
       <w:bookmarkEnd w:id="59"/>
+    </w:p>
+    <w:p>
+      <w:pPr>
+        <w:pStyle w:val="Heading2"/>
+      </w:pPr>
+      <w:bookmarkStart w:id="60" w:name="_Toc438035389"/>
+      <w:r>
+        <w:t>PDFFileObjectType Class</w:t>
+      </w:r>
       <w:bookmarkEnd w:id="60"/>
-    </w:p>
-    <w:p>
-      <w:pPr>
-        <w:pStyle w:val="Heading2"/>
-      </w:pPr>
-      <w:bookmarkStart w:id="61" w:name="_Toc438035389"/>
-      <w:r>
-        <w:t>PDFFileObjectType Class</w:t>
-      </w:r>
-      <w:bookmarkEnd w:id="61"/>
     </w:p>
     <w:p>
       <w:pPr>
@@ -11117,56 +11096,30 @@
         <w:spacing w:after="240"/>
         <w:jc w:val="center"/>
       </w:pPr>
-      <w:bookmarkStart w:id="62" w:name="_Ref395023936"/>
+      <w:bookmarkStart w:id="61" w:name="_Ref395023936"/>
       <w:r>
         <w:t xml:space="preserve">Figure </w:t>
       </w:r>
-      <w:r>
-        <w:fldChar w:fldCharType="begin"/>
-      </w:r>
-      <w:r>
-        <w:instrText xml:space="preserve"> STYLEREF 1 \s </w:instrText>
-      </w:r>
-      <w:r>
-        <w:fldChar w:fldCharType="separate"/>
-      </w:r>
-      <w:r>
-        <w:rPr>
-          <w:noProof/>
-        </w:rPr>
-        <w:t>3</w:t>
-      </w:r>
-      <w:r>
-        <w:rPr>
-          <w:noProof/>
-        </w:rPr>
-        <w:fldChar w:fldCharType="end"/>
-      </w:r>
+      <w:fldSimple w:instr=" STYLEREF 1 \s ">
+        <w:r>
+          <w:rPr>
+            <w:noProof/>
+          </w:rPr>
+          <w:t>3</w:t>
+        </w:r>
+      </w:fldSimple>
       <w:r>
         <w:noBreakHyphen/>
       </w:r>
-      <w:r>
-        <w:fldChar w:fldCharType="begin"/>
-      </w:r>
-      <w:r>
-        <w:instrText xml:space="preserve"> SEQ Figure \* ARABIC \s 1 </w:instrText>
-      </w:r>
-      <w:r>
-        <w:fldChar w:fldCharType="separate"/>
-      </w:r>
-      <w:r>
-        <w:rPr>
-          <w:noProof/>
-        </w:rPr>
-        <w:t>1</w:t>
-      </w:r>
-      <w:r>
-        <w:rPr>
-          <w:noProof/>
-        </w:rPr>
-        <w:fldChar w:fldCharType="end"/>
-      </w:r>
-      <w:bookmarkEnd w:id="62"/>
+      <w:fldSimple w:instr=" SEQ Figure \* ARABIC \s 1 ">
+        <w:r>
+          <w:rPr>
+            <w:noProof/>
+          </w:rPr>
+          <w:t>1</w:t>
+        </w:r>
+      </w:fldSimple>
+      <w:bookmarkEnd w:id="61"/>
       <w:r>
         <w:t xml:space="preserve">. UML diagram of the </w:t>
       </w:r>
@@ -11280,56 +11233,30 @@
         <w:pStyle w:val="tablecaption"/>
         <w:jc w:val="center"/>
       </w:pPr>
-      <w:bookmarkStart w:id="63" w:name="_Ref437000157"/>
+      <w:bookmarkStart w:id="62" w:name="_Ref437000157"/>
       <w:r>
         <w:t xml:space="preserve">Table </w:t>
       </w:r>
-      <w:r>
-        <w:fldChar w:fldCharType="begin"/>
-      </w:r>
-      <w:r>
-        <w:instrText xml:space="preserve"> STYLEREF 1 \s </w:instrText>
-      </w:r>
-      <w:r>
-        <w:fldChar w:fldCharType="separate"/>
-      </w:r>
-      <w:r>
-        <w:rPr>
-          <w:noProof/>
-        </w:rPr>
-        <w:t>3</w:t>
-      </w:r>
-      <w:r>
-        <w:rPr>
-          <w:noProof/>
-        </w:rPr>
-        <w:fldChar w:fldCharType="end"/>
-      </w:r>
+      <w:fldSimple w:instr=" STYLEREF 1 \s ">
+        <w:r>
+          <w:rPr>
+            <w:noProof/>
+          </w:rPr>
+          <w:t>3</w:t>
+        </w:r>
+      </w:fldSimple>
       <w:r>
         <w:noBreakHyphen/>
       </w:r>
-      <w:r>
-        <w:fldChar w:fldCharType="begin"/>
-      </w:r>
-      <w:r>
-        <w:instrText xml:space="preserve"> SEQ Table \* ARABIC \s 1 </w:instrText>
-      </w:r>
-      <w:r>
-        <w:fldChar w:fldCharType="separate"/>
-      </w:r>
-      <w:r>
-        <w:rPr>
-          <w:noProof/>
-        </w:rPr>
-        <w:t>1</w:t>
-      </w:r>
-      <w:r>
-        <w:rPr>
-          <w:noProof/>
-        </w:rPr>
-        <w:fldChar w:fldCharType="end"/>
-      </w:r>
-      <w:bookmarkEnd w:id="63"/>
+      <w:fldSimple w:instr=" SEQ Table \* ARABIC \s 1 ">
+        <w:r>
+          <w:rPr>
+            <w:noProof/>
+          </w:rPr>
+          <w:t>1</w:t>
+        </w:r>
+      </w:fldSimple>
+      <w:bookmarkEnd w:id="62"/>
       <w:r>
         <w:t xml:space="preserve">. </w:t>
       </w:r>
@@ -11972,11 +11899,11 @@
       <w:pPr>
         <w:pStyle w:val="Heading2"/>
       </w:pPr>
-      <w:bookmarkStart w:id="64" w:name="_Toc438035390"/>
+      <w:bookmarkStart w:id="63" w:name="_Toc438035390"/>
       <w:r>
         <w:t>PDFXRefTableListType Class</w:t>
       </w:r>
-      <w:bookmarkEnd w:id="64"/>
+      <w:bookmarkEnd w:id="63"/>
     </w:p>
     <w:p>
       <w:pPr>
@@ -12119,10 +12046,10 @@
         </w:rPr>
         <w:lastRenderedPageBreak/>
         <w:drawing>
-          <wp:inline distT="0" distB="0" distL="0" distR="0" wp14:anchorId="0528D245" wp14:editId="6EA6D9E8">
-            <wp:extent cx="8229600" cy="2784475"/>
+          <wp:inline distT="0" distB="0" distL="0" distR="0" wp14:anchorId="38530B01" wp14:editId="69EED10D">
+            <wp:extent cx="8229600" cy="2859405"/>
             <wp:effectExtent l="0" t="0" r="0" b="0"/>
-            <wp:docPr id="3" name="Picture 3"/>
+            <wp:docPr id="4" name="Picture 4"/>
             <wp:cNvGraphicFramePr>
               <a:graphicFrameLocks xmlns:a="http://schemas.openxmlformats.org/drawingml/2006/main" noChangeAspect="1"/>
             </wp:cNvGraphicFramePr>
@@ -12142,7 +12069,7 @@
                   <pic:spPr>
                     <a:xfrm>
                       <a:off x="0" y="0"/>
-                      <a:ext cx="8229600" cy="2784475"/>
+                      <a:ext cx="8229600" cy="2859405"/>
                     </a:xfrm>
                     <a:prstGeom prst="rect">
                       <a:avLst/>
@@ -12159,56 +12086,30 @@
       <w:pPr>
         <w:pStyle w:val="Caption"/>
       </w:pPr>
-      <w:bookmarkStart w:id="65" w:name="_Ref437351364"/>
+      <w:bookmarkStart w:id="64" w:name="_Ref437351364"/>
       <w:r>
         <w:t xml:space="preserve">Figure </w:t>
       </w:r>
-      <w:r>
-        <w:fldChar w:fldCharType="begin"/>
-      </w:r>
-      <w:r>
-        <w:instrText xml:space="preserve"> STYLEREF 1 \s </w:instrText>
-      </w:r>
-      <w:r>
-        <w:fldChar w:fldCharType="separate"/>
-      </w:r>
-      <w:r>
-        <w:rPr>
-          <w:noProof/>
-        </w:rPr>
-        <w:t>3</w:t>
-      </w:r>
-      <w:r>
-        <w:rPr>
-          <w:noProof/>
-        </w:rPr>
-        <w:fldChar w:fldCharType="end"/>
-      </w:r>
+      <w:fldSimple w:instr=" STYLEREF 1 \s ">
+        <w:r>
+          <w:rPr>
+            <w:noProof/>
+          </w:rPr>
+          <w:t>3</w:t>
+        </w:r>
+      </w:fldSimple>
       <w:r>
         <w:noBreakHyphen/>
       </w:r>
-      <w:r>
-        <w:fldChar w:fldCharType="begin"/>
-      </w:r>
-      <w:r>
-        <w:instrText xml:space="preserve"> SEQ Figure \* ARABIC \s 1 </w:instrText>
-      </w:r>
-      <w:r>
-        <w:fldChar w:fldCharType="separate"/>
-      </w:r>
-      <w:r>
-        <w:rPr>
-          <w:noProof/>
-        </w:rPr>
-        <w:t>2</w:t>
-      </w:r>
-      <w:r>
-        <w:rPr>
-          <w:noProof/>
-        </w:rPr>
-        <w:fldChar w:fldCharType="end"/>
-      </w:r>
-      <w:bookmarkEnd w:id="65"/>
+      <w:fldSimple w:instr=" SEQ Figure \* ARABIC \s 1 ">
+        <w:r>
+          <w:rPr>
+            <w:noProof/>
+          </w:rPr>
+          <w:t>2</w:t>
+        </w:r>
+      </w:fldSimple>
+      <w:bookmarkEnd w:id="64"/>
       <w:r>
         <w:t xml:space="preserve">. UML diagram for the </w:t>
       </w:r>
@@ -12331,56 +12232,30 @@
         <w:pStyle w:val="tablecaption"/>
         <w:jc w:val="center"/>
       </w:pPr>
-      <w:bookmarkStart w:id="66" w:name="_Ref437000342"/>
+      <w:bookmarkStart w:id="65" w:name="_Ref437000342"/>
       <w:r>
         <w:t xml:space="preserve">Table </w:t>
       </w:r>
-      <w:r>
-        <w:fldChar w:fldCharType="begin"/>
-      </w:r>
-      <w:r>
-        <w:instrText xml:space="preserve"> STYLEREF 1 \s </w:instrText>
-      </w:r>
-      <w:r>
-        <w:fldChar w:fldCharType="separate"/>
-      </w:r>
-      <w:r>
-        <w:rPr>
-          <w:noProof/>
-        </w:rPr>
-        <w:t>3</w:t>
-      </w:r>
-      <w:r>
-        <w:rPr>
-          <w:noProof/>
-        </w:rPr>
-        <w:fldChar w:fldCharType="end"/>
-      </w:r>
+      <w:fldSimple w:instr=" STYLEREF 1 \s ">
+        <w:r>
+          <w:rPr>
+            <w:noProof/>
+          </w:rPr>
+          <w:t>3</w:t>
+        </w:r>
+      </w:fldSimple>
       <w:r>
         <w:noBreakHyphen/>
       </w:r>
-      <w:r>
-        <w:fldChar w:fldCharType="begin"/>
-      </w:r>
-      <w:r>
-        <w:instrText xml:space="preserve"> SEQ Table \* ARABIC \s 1 </w:instrText>
-      </w:r>
-      <w:r>
-        <w:fldChar w:fldCharType="separate"/>
-      </w:r>
-      <w:r>
-        <w:rPr>
-          <w:noProof/>
-        </w:rPr>
-        <w:t>2</w:t>
-      </w:r>
-      <w:r>
-        <w:rPr>
-          <w:noProof/>
-        </w:rPr>
-        <w:fldChar w:fldCharType="end"/>
-      </w:r>
-      <w:bookmarkEnd w:id="66"/>
+      <w:fldSimple w:instr=" SEQ Table \* ARABIC \s 1 ">
+        <w:r>
+          <w:rPr>
+            <w:noProof/>
+          </w:rPr>
+          <w:t>2</w:t>
+        </w:r>
+      </w:fldSimple>
+      <w:bookmarkEnd w:id="65"/>
       <w:r>
         <w:t xml:space="preserve">. </w:t>
       </w:r>
@@ -12633,11 +12508,11 @@
       <w:pPr>
         <w:pStyle w:val="Heading2"/>
       </w:pPr>
-      <w:bookmarkStart w:id="67" w:name="_Toc438035391"/>
+      <w:bookmarkStart w:id="66" w:name="_Toc438035391"/>
       <w:r>
         <w:t>PDFXRefTableType Class</w:t>
       </w:r>
-      <w:bookmarkEnd w:id="67"/>
+      <w:bookmarkEnd w:id="66"/>
     </w:p>
     <w:p>
       <w:pPr>
@@ -12760,57 +12635,31 @@
         <w:pStyle w:val="tablecaption"/>
         <w:jc w:val="center"/>
       </w:pPr>
-      <w:bookmarkStart w:id="68" w:name="_Ref437000378"/>
+      <w:bookmarkStart w:id="67" w:name="_Ref437000378"/>
       <w:r>
         <w:lastRenderedPageBreak/>
         <w:t xml:space="preserve">Table </w:t>
       </w:r>
-      <w:r>
-        <w:fldChar w:fldCharType="begin"/>
-      </w:r>
-      <w:r>
-        <w:instrText xml:space="preserve"> STYLEREF 1 \s </w:instrText>
-      </w:r>
-      <w:r>
-        <w:fldChar w:fldCharType="separate"/>
-      </w:r>
-      <w:r>
-        <w:rPr>
-          <w:noProof/>
-        </w:rPr>
-        <w:t>3</w:t>
-      </w:r>
-      <w:r>
-        <w:rPr>
-          <w:noProof/>
-        </w:rPr>
-        <w:fldChar w:fldCharType="end"/>
-      </w:r>
+      <w:fldSimple w:instr=" STYLEREF 1 \s ">
+        <w:r>
+          <w:rPr>
+            <w:noProof/>
+          </w:rPr>
+          <w:t>3</w:t>
+        </w:r>
+      </w:fldSimple>
       <w:r>
         <w:noBreakHyphen/>
       </w:r>
-      <w:r>
-        <w:fldChar w:fldCharType="begin"/>
-      </w:r>
-      <w:r>
-        <w:instrText xml:space="preserve"> SEQ Table \* ARABIC \s 1 </w:instrText>
-      </w:r>
-      <w:r>
-        <w:fldChar w:fldCharType="separate"/>
-      </w:r>
-      <w:r>
-        <w:rPr>
-          <w:noProof/>
-        </w:rPr>
-        <w:t>3</w:t>
-      </w:r>
-      <w:r>
-        <w:rPr>
-          <w:noProof/>
-        </w:rPr>
-        <w:fldChar w:fldCharType="end"/>
-      </w:r>
-      <w:bookmarkEnd w:id="68"/>
+      <w:fldSimple w:instr=" SEQ Table \* ARABIC \s 1 ">
+        <w:r>
+          <w:rPr>
+            <w:noProof/>
+          </w:rPr>
+          <w:t>3</w:t>
+        </w:r>
+      </w:fldSimple>
+      <w:bookmarkEnd w:id="67"/>
       <w:r>
         <w:t xml:space="preserve">. </w:t>
       </w:r>
@@ -13264,11 +13113,11 @@
       <w:pPr>
         <w:pStyle w:val="Heading2"/>
       </w:pPr>
-      <w:bookmarkStart w:id="69" w:name="_Toc438035392"/>
+      <w:bookmarkStart w:id="68" w:name="_Toc438035392"/>
       <w:r>
         <w:t>PDFXrefTableSubsectionListType Class</w:t>
       </w:r>
-      <w:bookmarkEnd w:id="69"/>
+      <w:bookmarkEnd w:id="68"/>
     </w:p>
     <w:p>
       <w:pPr>
@@ -13388,56 +13237,30 @@
         <w:pStyle w:val="tablecaption"/>
         <w:jc w:val="center"/>
       </w:pPr>
-      <w:bookmarkStart w:id="70" w:name="_Ref437000467"/>
+      <w:bookmarkStart w:id="69" w:name="_Ref437000467"/>
       <w:r>
         <w:t xml:space="preserve">Table </w:t>
       </w:r>
-      <w:r>
-        <w:fldChar w:fldCharType="begin"/>
-      </w:r>
-      <w:r>
-        <w:instrText xml:space="preserve"> STYLEREF 1 \s </w:instrText>
-      </w:r>
-      <w:r>
-        <w:fldChar w:fldCharType="separate"/>
-      </w:r>
-      <w:r>
-        <w:rPr>
-          <w:noProof/>
-        </w:rPr>
-        <w:t>3</w:t>
-      </w:r>
-      <w:r>
-        <w:rPr>
-          <w:noProof/>
-        </w:rPr>
-        <w:fldChar w:fldCharType="end"/>
-      </w:r>
+      <w:fldSimple w:instr=" STYLEREF 1 \s ">
+        <w:r>
+          <w:rPr>
+            <w:noProof/>
+          </w:rPr>
+          <w:t>3</w:t>
+        </w:r>
+      </w:fldSimple>
       <w:r>
         <w:noBreakHyphen/>
       </w:r>
-      <w:r>
-        <w:fldChar w:fldCharType="begin"/>
-      </w:r>
-      <w:r>
-        <w:instrText xml:space="preserve"> SEQ Table \* ARABIC \s 1 </w:instrText>
-      </w:r>
-      <w:r>
-        <w:fldChar w:fldCharType="separate"/>
-      </w:r>
-      <w:r>
-        <w:rPr>
-          <w:noProof/>
-        </w:rPr>
-        <w:t>4</w:t>
-      </w:r>
-      <w:r>
-        <w:rPr>
-          <w:noProof/>
-        </w:rPr>
-        <w:fldChar w:fldCharType="end"/>
-      </w:r>
-      <w:bookmarkEnd w:id="70"/>
+      <w:fldSimple w:instr=" SEQ Table \* ARABIC \s 1 ">
+        <w:r>
+          <w:rPr>
+            <w:noProof/>
+          </w:rPr>
+          <w:t>4</w:t>
+        </w:r>
+      </w:fldSimple>
+      <w:bookmarkEnd w:id="69"/>
       <w:r>
         <w:t xml:space="preserve">. </w:t>
       </w:r>
@@ -13690,11 +13513,11 @@
       <w:pPr>
         <w:pStyle w:val="Heading2"/>
       </w:pPr>
-      <w:bookmarkStart w:id="71" w:name="_Toc438035393"/>
+      <w:bookmarkStart w:id="70" w:name="_Toc438035393"/>
       <w:r>
         <w:t>PDFXrefTableSubsectionType Class</w:t>
       </w:r>
-      <w:bookmarkEnd w:id="71"/>
+      <w:bookmarkEnd w:id="70"/>
     </w:p>
     <w:p>
       <w:pPr>
@@ -13817,56 +13640,30 @@
         <w:pStyle w:val="tablecaption"/>
         <w:jc w:val="center"/>
       </w:pPr>
-      <w:bookmarkStart w:id="72" w:name="_Ref437000576"/>
+      <w:bookmarkStart w:id="71" w:name="_Ref437000576"/>
       <w:r>
         <w:t xml:space="preserve">Table </w:t>
       </w:r>
-      <w:r>
-        <w:fldChar w:fldCharType="begin"/>
-      </w:r>
-      <w:r>
-        <w:instrText xml:space="preserve"> STYLEREF 1 \s </w:instrText>
-      </w:r>
-      <w:r>
-        <w:fldChar w:fldCharType="separate"/>
-      </w:r>
-      <w:r>
-        <w:rPr>
-          <w:noProof/>
-        </w:rPr>
-        <w:t>3</w:t>
-      </w:r>
-      <w:r>
-        <w:rPr>
-          <w:noProof/>
-        </w:rPr>
-        <w:fldChar w:fldCharType="end"/>
-      </w:r>
+      <w:fldSimple w:instr=" STYLEREF 1 \s ">
+        <w:r>
+          <w:rPr>
+            <w:noProof/>
+          </w:rPr>
+          <w:t>3</w:t>
+        </w:r>
+      </w:fldSimple>
       <w:r>
         <w:noBreakHyphen/>
       </w:r>
-      <w:r>
-        <w:fldChar w:fldCharType="begin"/>
-      </w:r>
-      <w:r>
-        <w:instrText xml:space="preserve"> SEQ Table \* ARABIC \s 1 </w:instrText>
-      </w:r>
-      <w:r>
-        <w:fldChar w:fldCharType="separate"/>
-      </w:r>
-      <w:r>
-        <w:rPr>
-          <w:noProof/>
-        </w:rPr>
-        <w:t>5</w:t>
-      </w:r>
-      <w:r>
-        <w:rPr>
-          <w:noProof/>
-        </w:rPr>
-        <w:fldChar w:fldCharType="end"/>
-      </w:r>
-      <w:bookmarkEnd w:id="72"/>
+      <w:fldSimple w:instr=" SEQ Table \* ARABIC \s 1 ">
+        <w:r>
+          <w:rPr>
+            <w:noProof/>
+          </w:rPr>
+          <w:t>5</w:t>
+        </w:r>
+      </w:fldSimple>
+      <w:bookmarkEnd w:id="71"/>
       <w:r>
         <w:t xml:space="preserve">. </w:t>
       </w:r>
@@ -14334,11 +14131,11 @@
       <w:pPr>
         <w:pStyle w:val="Heading2"/>
       </w:pPr>
-      <w:bookmarkStart w:id="73" w:name="_Toc438035394"/>
+      <w:bookmarkStart w:id="72" w:name="_Toc438035394"/>
       <w:r>
         <w:t>PDFTrailerListType Class</w:t>
       </w:r>
-      <w:bookmarkEnd w:id="73"/>
+      <w:bookmarkEnd w:id="72"/>
     </w:p>
     <w:p>
       <w:pPr>
@@ -14526,56 +14323,30 @@
       <w:pPr>
         <w:pStyle w:val="Caption"/>
       </w:pPr>
-      <w:bookmarkStart w:id="74" w:name="_Ref437351533"/>
+      <w:bookmarkStart w:id="73" w:name="_Ref437351533"/>
       <w:r>
         <w:t xml:space="preserve">Figure </w:t>
       </w:r>
-      <w:r>
-        <w:fldChar w:fldCharType="begin"/>
-      </w:r>
-      <w:r>
-        <w:instrText xml:space="preserve"> STYLEREF 1 \s </w:instrText>
-      </w:r>
-      <w:r>
-        <w:fldChar w:fldCharType="separate"/>
-      </w:r>
-      <w:r>
-        <w:rPr>
-          <w:noProof/>
-        </w:rPr>
-        <w:t>3</w:t>
-      </w:r>
-      <w:r>
-        <w:rPr>
-          <w:noProof/>
-        </w:rPr>
-        <w:fldChar w:fldCharType="end"/>
-      </w:r>
+      <w:fldSimple w:instr=" STYLEREF 1 \s ">
+        <w:r>
+          <w:rPr>
+            <w:noProof/>
+          </w:rPr>
+          <w:t>3</w:t>
+        </w:r>
+      </w:fldSimple>
       <w:r>
         <w:noBreakHyphen/>
       </w:r>
-      <w:r>
-        <w:fldChar w:fldCharType="begin"/>
-      </w:r>
-      <w:r>
-        <w:instrText xml:space="preserve"> SEQ Figure \* ARABIC \s 1 </w:instrText>
-      </w:r>
-      <w:r>
-        <w:fldChar w:fldCharType="separate"/>
-      </w:r>
-      <w:r>
-        <w:rPr>
-          <w:noProof/>
-        </w:rPr>
-        <w:t>3</w:t>
-      </w:r>
-      <w:r>
-        <w:rPr>
-          <w:noProof/>
-        </w:rPr>
-        <w:fldChar w:fldCharType="end"/>
-      </w:r>
-      <w:bookmarkEnd w:id="74"/>
+      <w:fldSimple w:instr=" SEQ Figure \* ARABIC \s 1 ">
+        <w:r>
+          <w:rPr>
+            <w:noProof/>
+          </w:rPr>
+          <w:t>3</w:t>
+        </w:r>
+      </w:fldSimple>
+      <w:bookmarkEnd w:id="73"/>
       <w:r>
         <w:t xml:space="preserve">. UML diagram for the </w:t>
       </w:r>
@@ -14686,56 +14457,30 @@
         <w:pStyle w:val="tablecaption"/>
         <w:jc w:val="center"/>
       </w:pPr>
-      <w:bookmarkStart w:id="75" w:name="_Ref437000666"/>
+      <w:bookmarkStart w:id="74" w:name="_Ref437000666"/>
       <w:r>
         <w:t xml:space="preserve">Table </w:t>
       </w:r>
-      <w:r>
-        <w:fldChar w:fldCharType="begin"/>
-      </w:r>
-      <w:r>
-        <w:instrText xml:space="preserve"> STYLEREF 1 \s </w:instrText>
-      </w:r>
-      <w:r>
-        <w:fldChar w:fldCharType="separate"/>
-      </w:r>
-      <w:r>
-        <w:rPr>
-          <w:noProof/>
-        </w:rPr>
-        <w:t>3</w:t>
-      </w:r>
-      <w:r>
-        <w:rPr>
-          <w:noProof/>
-        </w:rPr>
-        <w:fldChar w:fldCharType="end"/>
-      </w:r>
+      <w:fldSimple w:instr=" STYLEREF 1 \s ">
+        <w:r>
+          <w:rPr>
+            <w:noProof/>
+          </w:rPr>
+          <w:t>3</w:t>
+        </w:r>
+      </w:fldSimple>
       <w:r>
         <w:noBreakHyphen/>
       </w:r>
-      <w:r>
-        <w:fldChar w:fldCharType="begin"/>
-      </w:r>
-      <w:r>
-        <w:instrText xml:space="preserve"> SEQ Table \* ARABIC \s 1 </w:instrText>
-      </w:r>
-      <w:r>
-        <w:fldChar w:fldCharType="separate"/>
-      </w:r>
-      <w:r>
-        <w:rPr>
-          <w:noProof/>
-        </w:rPr>
-        <w:t>6</w:t>
-      </w:r>
-      <w:r>
-        <w:rPr>
-          <w:noProof/>
-        </w:rPr>
-        <w:fldChar w:fldCharType="end"/>
-      </w:r>
-      <w:bookmarkEnd w:id="75"/>
+      <w:fldSimple w:instr=" SEQ Table \* ARABIC \s 1 ">
+        <w:r>
+          <w:rPr>
+            <w:noProof/>
+          </w:rPr>
+          <w:t>6</w:t>
+        </w:r>
+      </w:fldSimple>
+      <w:bookmarkEnd w:id="74"/>
       <w:r>
         <w:t xml:space="preserve">. </w:t>
       </w:r>
@@ -14989,11 +14734,11 @@
       <w:pPr>
         <w:pStyle w:val="Heading2"/>
       </w:pPr>
-      <w:bookmarkStart w:id="76" w:name="_Toc438035395"/>
+      <w:bookmarkStart w:id="75" w:name="_Toc438035395"/>
       <w:r>
         <w:t>PDFTrailerType Class</w:t>
       </w:r>
-      <w:bookmarkEnd w:id="76"/>
+      <w:bookmarkEnd w:id="75"/>
     </w:p>
     <w:p>
       <w:pPr>
@@ -15116,59 +14861,30 @@
         <w:pStyle w:val="tablecaption"/>
         <w:jc w:val="center"/>
       </w:pPr>
-      <w:bookmarkStart w:id="77" w:name="_Ref437000715"/>
+      <w:bookmarkStart w:id="76" w:name="_Ref437000715"/>
       <w:r>
         <w:t xml:space="preserve">Table </w:t>
       </w:r>
-      <w:r>
-        <w:fldChar w:fldCharType="begin"/>
-      </w:r>
-      <w:r>
-        <w:instrText xml:space="preserve"> STYLEREF 1 \s </w:instrText>
-      </w:r>
-      <w:r>
-        <w:fldChar w:fldCharType="separate"/>
-      </w:r>
-      <w:r>
-        <w:rPr>
-          <w:noProof/>
-        </w:rPr>
-        <w:t>3</w:t>
-      </w:r>
-      <w:r>
-        <w:rPr>
-          <w:noProof/>
-        </w:rPr>
-        <w:fldChar w:fldCharType="end"/>
-      </w:r>
+      <w:fldSimple w:instr=" STYLEREF 1 \s ">
+        <w:r>
+          <w:rPr>
+            <w:noProof/>
+          </w:rPr>
+          <w:t>3</w:t>
+        </w:r>
+      </w:fldSimple>
       <w:r>
         <w:noBreakHyphen/>
       </w:r>
-      <w:r>
-        <w:fldChar w:fldCharType="begin"/>
-      </w:r>
-      <w:r>
-        <w:instrText xml:space="preserve"> SEQ Table \* ARABIC \</w:instrText>
-      </w:r>
-      <w:r>
-        <w:instrText xml:space="preserve">s 1 </w:instrText>
-      </w:r>
-      <w:r>
-        <w:fldChar w:fldCharType="separate"/>
-      </w:r>
-      <w:r>
-        <w:rPr>
-          <w:noProof/>
-        </w:rPr>
-        <w:t>7</w:t>
-      </w:r>
-      <w:r>
-        <w:rPr>
-          <w:noProof/>
-        </w:rPr>
-        <w:fldChar w:fldCharType="end"/>
-      </w:r>
-      <w:bookmarkEnd w:id="77"/>
+      <w:fldSimple w:instr=" SEQ Table \* ARABIC \s 1 ">
+        <w:r>
+          <w:rPr>
+            <w:noProof/>
+          </w:rPr>
+          <w:t>7</w:t>
+        </w:r>
+      </w:fldSimple>
+      <w:bookmarkEnd w:id="76"/>
       <w:r>
         <w:t xml:space="preserve">. </w:t>
       </w:r>
@@ -16253,11 +15969,11 @@
       <w:pPr>
         <w:pStyle w:val="Heading2"/>
       </w:pPr>
-      <w:bookmarkStart w:id="78" w:name="_Toc438035396"/>
+      <w:bookmarkStart w:id="77" w:name="_Toc438035396"/>
       <w:r>
         <w:t>PDFFileIDType Class</w:t>
       </w:r>
-      <w:bookmarkEnd w:id="78"/>
+      <w:bookmarkEnd w:id="77"/>
     </w:p>
     <w:p>
       <w:pPr>
@@ -16380,56 +16096,30 @@
         <w:pStyle w:val="tablecaption"/>
         <w:jc w:val="center"/>
       </w:pPr>
-      <w:bookmarkStart w:id="79" w:name="_Ref437000838"/>
+      <w:bookmarkStart w:id="78" w:name="_Ref437000838"/>
       <w:r>
         <w:t xml:space="preserve">Table </w:t>
       </w:r>
-      <w:r>
-        <w:fldChar w:fldCharType="begin"/>
-      </w:r>
-      <w:r>
-        <w:instrText xml:space="preserve"> STYLEREF 1 \s </w:instrText>
-      </w:r>
-      <w:r>
-        <w:fldChar w:fldCharType="separate"/>
-      </w:r>
-      <w:r>
-        <w:rPr>
-          <w:noProof/>
-        </w:rPr>
-        <w:t>3</w:t>
-      </w:r>
-      <w:r>
-        <w:rPr>
-          <w:noProof/>
-        </w:rPr>
-        <w:fldChar w:fldCharType="end"/>
-      </w:r>
+      <w:fldSimple w:instr=" STYLEREF 1 \s ">
+        <w:r>
+          <w:rPr>
+            <w:noProof/>
+          </w:rPr>
+          <w:t>3</w:t>
+        </w:r>
+      </w:fldSimple>
       <w:r>
         <w:noBreakHyphen/>
       </w:r>
-      <w:r>
-        <w:fldChar w:fldCharType="begin"/>
-      </w:r>
-      <w:r>
-        <w:instrText xml:space="preserve"> SEQ Table \* ARABIC \s 1 </w:instrText>
-      </w:r>
-      <w:r>
-        <w:fldChar w:fldCharType="separate"/>
-      </w:r>
-      <w:r>
-        <w:rPr>
-          <w:noProof/>
-        </w:rPr>
-        <w:t>8</w:t>
-      </w:r>
-      <w:r>
-        <w:rPr>
-          <w:noProof/>
-        </w:rPr>
-        <w:fldChar w:fldCharType="end"/>
-      </w:r>
-      <w:bookmarkEnd w:id="79"/>
+      <w:fldSimple w:instr=" SEQ Table \* ARABIC \s 1 ">
+        <w:r>
+          <w:rPr>
+            <w:noProof/>
+          </w:rPr>
+          <w:t>8</w:t>
+        </w:r>
+      </w:fldSimple>
+      <w:bookmarkEnd w:id="78"/>
       <w:r>
         <w:t xml:space="preserve">. </w:t>
       </w:r>
@@ -16695,11 +16385,11 @@
       <w:pPr>
         <w:pStyle w:val="Heading2"/>
       </w:pPr>
-      <w:bookmarkStart w:id="80" w:name="_Toc438035397"/>
+      <w:bookmarkStart w:id="79" w:name="_Toc438035397"/>
       <w:r>
         <w:t>PDFIndirectObjectListType Class</w:t>
       </w:r>
-      <w:bookmarkEnd w:id="80"/>
+      <w:bookmarkEnd w:id="79"/>
     </w:p>
     <w:p>
       <w:pPr>
@@ -16875,56 +16565,30 @@
       <w:pPr>
         <w:pStyle w:val="Caption"/>
       </w:pPr>
-      <w:bookmarkStart w:id="81" w:name="_Ref438034456"/>
+      <w:bookmarkStart w:id="80" w:name="_Ref438034456"/>
       <w:r>
         <w:t xml:space="preserve">Figure </w:t>
       </w:r>
-      <w:r>
-        <w:fldChar w:fldCharType="begin"/>
-      </w:r>
-      <w:r>
-        <w:instrText xml:space="preserve"> STYLEREF 1 \s </w:instrText>
-      </w:r>
-      <w:r>
-        <w:fldChar w:fldCharType="separate"/>
-      </w:r>
-      <w:r>
-        <w:rPr>
-          <w:noProof/>
-        </w:rPr>
-        <w:t>3</w:t>
-      </w:r>
-      <w:r>
-        <w:rPr>
-          <w:noProof/>
-        </w:rPr>
-        <w:fldChar w:fldCharType="end"/>
-      </w:r>
+      <w:fldSimple w:instr=" STYLEREF 1 \s ">
+        <w:r>
+          <w:rPr>
+            <w:noProof/>
+          </w:rPr>
+          <w:t>3</w:t>
+        </w:r>
+      </w:fldSimple>
       <w:r>
         <w:noBreakHyphen/>
       </w:r>
-      <w:r>
-        <w:fldChar w:fldCharType="begin"/>
-      </w:r>
-      <w:r>
-        <w:instrText xml:space="preserve"> SEQ Figure \* ARABIC \s 1 </w:instrText>
-      </w:r>
-      <w:r>
-        <w:fldChar w:fldCharType="separate"/>
-      </w:r>
-      <w:r>
-        <w:rPr>
-          <w:noProof/>
-        </w:rPr>
-        <w:t>4</w:t>
-      </w:r>
-      <w:r>
-        <w:rPr>
-          <w:noProof/>
-        </w:rPr>
-        <w:fldChar w:fldCharType="end"/>
-      </w:r>
-      <w:bookmarkEnd w:id="81"/>
+      <w:fldSimple w:instr=" SEQ Figure \* ARABIC \s 1 ">
+        <w:r>
+          <w:rPr>
+            <w:noProof/>
+          </w:rPr>
+          <w:t>4</w:t>
+        </w:r>
+      </w:fldSimple>
+      <w:bookmarkEnd w:id="80"/>
       <w:r>
         <w:t xml:space="preserve">. UML diagram of the </w:t>
       </w:r>
@@ -17041,59 +16705,30 @@
         <w:pStyle w:val="tablecaption"/>
         <w:jc w:val="center"/>
       </w:pPr>
-      <w:bookmarkStart w:id="82" w:name="_Ref437000890"/>
+      <w:bookmarkStart w:id="81" w:name="_Ref437000890"/>
       <w:r>
         <w:t xml:space="preserve">Table </w:t>
       </w:r>
-      <w:r>
-        <w:fldChar w:fldCharType="begin"/>
-      </w:r>
-      <w:r>
-        <w:instrText xml:space="preserve"> STYLEREF 1 \s </w:instrText>
-      </w:r>
-      <w:r>
-        <w:fldChar w:fldCharType="separate"/>
-      </w:r>
-      <w:r>
-        <w:rPr>
-          <w:noProof/>
-        </w:rPr>
-        <w:t>3</w:t>
-      </w:r>
-      <w:r>
-        <w:rPr>
-          <w:noProof/>
-        </w:rPr>
-        <w:fldChar w:fldCharType="end"/>
-      </w:r>
+      <w:fldSimple w:instr=" STYLEREF 1 \s ">
+        <w:r>
+          <w:rPr>
+            <w:noProof/>
+          </w:rPr>
+          <w:t>3</w:t>
+        </w:r>
+      </w:fldSimple>
       <w:r>
         <w:noBreakHyphen/>
       </w:r>
-      <w:r>
-        <w:fldChar w:fldCharType="begin"/>
-      </w:r>
-      <w:r>
-        <w:instrText xml:space="preserve"> SEQ Table</w:instrText>
-      </w:r>
-      <w:r>
-        <w:instrText xml:space="preserve"> \* ARABIC \s 1 </w:instrText>
-      </w:r>
-      <w:r>
-        <w:fldChar w:fldCharType="separate"/>
-      </w:r>
-      <w:r>
-        <w:rPr>
-          <w:noProof/>
-        </w:rPr>
-        <w:t>9</w:t>
-      </w:r>
-      <w:r>
-        <w:rPr>
-          <w:noProof/>
-        </w:rPr>
-        <w:fldChar w:fldCharType="end"/>
-      </w:r>
-      <w:bookmarkEnd w:id="82"/>
+      <w:fldSimple w:instr=" SEQ Table \* ARABIC \s 1 ">
+        <w:r>
+          <w:rPr>
+            <w:noProof/>
+          </w:rPr>
+          <w:t>9</w:t>
+        </w:r>
+      </w:fldSimple>
+      <w:bookmarkEnd w:id="81"/>
       <w:r>
         <w:t xml:space="preserve">. </w:t>
       </w:r>
@@ -17346,11 +16981,11 @@
       <w:pPr>
         <w:pStyle w:val="Heading2"/>
       </w:pPr>
-      <w:bookmarkStart w:id="83" w:name="_Toc438035398"/>
+      <w:bookmarkStart w:id="82" w:name="_Toc438035398"/>
       <w:r>
         <w:t>PDFIndirectObjectType Class</w:t>
       </w:r>
-      <w:bookmarkEnd w:id="83"/>
+      <w:bookmarkEnd w:id="82"/>
     </w:p>
     <w:p>
       <w:pPr>
@@ -17473,56 +17108,30 @@
         <w:pStyle w:val="tablecaption"/>
         <w:jc w:val="center"/>
       </w:pPr>
-      <w:bookmarkStart w:id="84" w:name="_Ref437000950"/>
+      <w:bookmarkStart w:id="83" w:name="_Ref437000950"/>
       <w:r>
         <w:t xml:space="preserve">Table </w:t>
       </w:r>
-      <w:r>
-        <w:fldChar w:fldCharType="begin"/>
-      </w:r>
-      <w:r>
-        <w:instrText xml:space="preserve"> STYLEREF 1 \s </w:instrText>
-      </w:r>
-      <w:r>
-        <w:fldChar w:fldCharType="separate"/>
-      </w:r>
-      <w:r>
-        <w:rPr>
-          <w:noProof/>
-        </w:rPr>
-        <w:t>3</w:t>
-      </w:r>
-      <w:r>
-        <w:rPr>
-          <w:noProof/>
-        </w:rPr>
-        <w:fldChar w:fldCharType="end"/>
-      </w:r>
+      <w:fldSimple w:instr=" STYLEREF 1 \s ">
+        <w:r>
+          <w:rPr>
+            <w:noProof/>
+          </w:rPr>
+          <w:t>3</w:t>
+        </w:r>
+      </w:fldSimple>
       <w:r>
         <w:noBreakHyphen/>
       </w:r>
-      <w:r>
-        <w:fldChar w:fldCharType="begin"/>
-      </w:r>
-      <w:r>
-        <w:instrText xml:space="preserve"> SEQ Table \* ARABIC \s 1 </w:instrText>
-      </w:r>
-      <w:r>
-        <w:fldChar w:fldCharType="separate"/>
-      </w:r>
-      <w:r>
-        <w:rPr>
-          <w:noProof/>
-        </w:rPr>
-        <w:t>10</w:t>
-      </w:r>
-      <w:r>
-        <w:rPr>
-          <w:noProof/>
-        </w:rPr>
-        <w:fldChar w:fldCharType="end"/>
-      </w:r>
-      <w:bookmarkEnd w:id="84"/>
+      <w:fldSimple w:instr=" SEQ Table \* ARABIC \s 1 ">
+        <w:r>
+          <w:rPr>
+            <w:noProof/>
+          </w:rPr>
+          <w:t>10</w:t>
+        </w:r>
+      </w:fldSimple>
+      <w:bookmarkEnd w:id="83"/>
       <w:r>
         <w:t xml:space="preserve">. </w:t>
       </w:r>
@@ -18165,11 +17774,11 @@
       <w:pPr>
         <w:pStyle w:val="Heading2"/>
       </w:pPr>
-      <w:bookmarkStart w:id="85" w:name="_Toc438035399"/>
+      <w:bookmarkStart w:id="84" w:name="_Toc438035399"/>
       <w:r>
         <w:t>PDFIndirectObjectIDType Class</w:t>
       </w:r>
-      <w:bookmarkEnd w:id="85"/>
+      <w:bookmarkEnd w:id="84"/>
     </w:p>
     <w:p>
       <w:pPr>
@@ -18292,56 +17901,30 @@
         <w:pStyle w:val="tablecaption"/>
         <w:jc w:val="center"/>
       </w:pPr>
-      <w:bookmarkStart w:id="86" w:name="_Ref437001247"/>
+      <w:bookmarkStart w:id="85" w:name="_Ref437001247"/>
       <w:r>
         <w:t xml:space="preserve">Table </w:t>
       </w:r>
-      <w:r>
-        <w:fldChar w:fldCharType="begin"/>
-      </w:r>
-      <w:r>
-        <w:instrText xml:space="preserve"> STYLEREF 1 \s </w:instrText>
-      </w:r>
-      <w:r>
-        <w:fldChar w:fldCharType="separate"/>
-      </w:r>
-      <w:r>
-        <w:rPr>
-          <w:noProof/>
-        </w:rPr>
-        <w:t>3</w:t>
-      </w:r>
-      <w:r>
-        <w:rPr>
-          <w:noProof/>
-        </w:rPr>
-        <w:fldChar w:fldCharType="end"/>
-      </w:r>
+      <w:fldSimple w:instr=" STYLEREF 1 \s ">
+        <w:r>
+          <w:rPr>
+            <w:noProof/>
+          </w:rPr>
+          <w:t>3</w:t>
+        </w:r>
+      </w:fldSimple>
       <w:r>
         <w:noBreakHyphen/>
       </w:r>
-      <w:r>
-        <w:fldChar w:fldCharType="begin"/>
-      </w:r>
-      <w:r>
-        <w:instrText xml:space="preserve"> SEQ Table \* ARABIC \s 1 </w:instrText>
-      </w:r>
-      <w:r>
-        <w:fldChar w:fldCharType="separate"/>
-      </w:r>
-      <w:r>
-        <w:rPr>
-          <w:noProof/>
-        </w:rPr>
-        <w:t>11</w:t>
-      </w:r>
-      <w:r>
-        <w:rPr>
-          <w:noProof/>
-        </w:rPr>
-        <w:fldChar w:fldCharType="end"/>
-      </w:r>
-      <w:bookmarkEnd w:id="86"/>
+      <w:fldSimple w:instr=" SEQ Table \* ARABIC \s 1 ">
+        <w:r>
+          <w:rPr>
+            <w:noProof/>
+          </w:rPr>
+          <w:t>11</w:t>
+        </w:r>
+      </w:fldSimple>
+      <w:bookmarkEnd w:id="85"/>
       <w:r>
         <w:t xml:space="preserve">. </w:t>
       </w:r>
@@ -18714,11 +18297,11 @@
       <w:pPr>
         <w:pStyle w:val="Heading2"/>
       </w:pPr>
-      <w:bookmarkStart w:id="87" w:name="_Toc438035400"/>
+      <w:bookmarkStart w:id="86" w:name="_Toc438035400"/>
       <w:r>
         <w:t>PDFIndirectObjectContentsType Class</w:t>
       </w:r>
-      <w:bookmarkEnd w:id="87"/>
+      <w:bookmarkEnd w:id="86"/>
     </w:p>
     <w:p>
       <w:pPr>
@@ -18841,56 +18424,30 @@
         <w:pStyle w:val="tablecaption"/>
         <w:jc w:val="center"/>
       </w:pPr>
-      <w:bookmarkStart w:id="88" w:name="_Ref437001307"/>
+      <w:bookmarkStart w:id="87" w:name="_Ref437001307"/>
       <w:r>
         <w:t xml:space="preserve">Table </w:t>
       </w:r>
-      <w:r>
-        <w:fldChar w:fldCharType="begin"/>
-      </w:r>
-      <w:r>
-        <w:instrText xml:space="preserve"> STYLEREF 1 \s </w:instrText>
-      </w:r>
-      <w:r>
-        <w:fldChar w:fldCharType="separate"/>
-      </w:r>
-      <w:r>
-        <w:rPr>
-          <w:noProof/>
-        </w:rPr>
-        <w:t>3</w:t>
-      </w:r>
-      <w:r>
-        <w:rPr>
-          <w:noProof/>
-        </w:rPr>
-        <w:fldChar w:fldCharType="end"/>
-      </w:r>
+      <w:fldSimple w:instr=" STYLEREF 1 \s ">
+        <w:r>
+          <w:rPr>
+            <w:noProof/>
+          </w:rPr>
+          <w:t>3</w:t>
+        </w:r>
+      </w:fldSimple>
       <w:r>
         <w:noBreakHyphen/>
       </w:r>
-      <w:r>
-        <w:fldChar w:fldCharType="begin"/>
-      </w:r>
-      <w:r>
-        <w:instrText xml:space="preserve"> SEQ Table \* ARABIC \s 1 </w:instrText>
-      </w:r>
-      <w:r>
-        <w:fldChar w:fldCharType="separate"/>
-      </w:r>
-      <w:r>
-        <w:rPr>
-          <w:noProof/>
-        </w:rPr>
-        <w:t>12</w:t>
-      </w:r>
-      <w:r>
-        <w:rPr>
-          <w:noProof/>
-        </w:rPr>
-        <w:fldChar w:fldCharType="end"/>
-      </w:r>
-      <w:bookmarkEnd w:id="88"/>
+      <w:fldSimple w:instr=" SEQ Table \* ARABIC \s 1 ">
+        <w:r>
+          <w:rPr>
+            <w:noProof/>
+          </w:rPr>
+          <w:t>12</w:t>
+        </w:r>
+      </w:fldSimple>
+      <w:bookmarkEnd w:id="87"/>
       <w:r>
         <w:t xml:space="preserve">. </w:t>
       </w:r>
@@ -19255,11 +18812,11 @@
       <w:pPr>
         <w:pStyle w:val="Heading2"/>
       </w:pPr>
-      <w:bookmarkStart w:id="89" w:name="_Toc438035401"/>
+      <w:bookmarkStart w:id="88" w:name="_Toc438035401"/>
       <w:r>
         <w:t>PDFStreamType Class</w:t>
       </w:r>
-      <w:bookmarkEnd w:id="89"/>
+      <w:bookmarkEnd w:id="88"/>
     </w:p>
     <w:p>
       <w:pPr>
@@ -19382,56 +18939,30 @@
         <w:pStyle w:val="tablecaption"/>
         <w:jc w:val="center"/>
       </w:pPr>
-      <w:bookmarkStart w:id="90" w:name="_Ref437001404"/>
+      <w:bookmarkStart w:id="89" w:name="_Ref437001404"/>
       <w:r>
         <w:t xml:space="preserve">Table </w:t>
       </w:r>
-      <w:r>
-        <w:fldChar w:fldCharType="begin"/>
-      </w:r>
-      <w:r>
-        <w:instrText xml:space="preserve"> STYLEREF 1 \s </w:instrText>
-      </w:r>
-      <w:r>
-        <w:fldChar w:fldCharType="separate"/>
-      </w:r>
-      <w:r>
-        <w:rPr>
-          <w:noProof/>
-        </w:rPr>
-        <w:t>3</w:t>
-      </w:r>
-      <w:r>
-        <w:rPr>
-          <w:noProof/>
-        </w:rPr>
-        <w:fldChar w:fldCharType="end"/>
-      </w:r>
+      <w:fldSimple w:instr=" STYLEREF 1 \s ">
+        <w:r>
+          <w:rPr>
+            <w:noProof/>
+          </w:rPr>
+          <w:t>3</w:t>
+        </w:r>
+      </w:fldSimple>
       <w:r>
         <w:noBreakHyphen/>
       </w:r>
-      <w:r>
-        <w:fldChar w:fldCharType="begin"/>
-      </w:r>
-      <w:r>
-        <w:instrText xml:space="preserve"> SEQ Table \* ARABIC \s 1 </w:instrText>
-      </w:r>
-      <w:r>
-        <w:fldChar w:fldCharType="separate"/>
-      </w:r>
-      <w:r>
-        <w:rPr>
-          <w:noProof/>
-        </w:rPr>
-        <w:t>13</w:t>
-      </w:r>
-      <w:r>
-        <w:rPr>
-          <w:noProof/>
-        </w:rPr>
-        <w:fldChar w:fldCharType="end"/>
-      </w:r>
-      <w:bookmarkEnd w:id="90"/>
+      <w:fldSimple w:instr=" SEQ Table \* ARABIC \s 1 ">
+        <w:r>
+          <w:rPr>
+            <w:noProof/>
+          </w:rPr>
+          <w:t>13</w:t>
+        </w:r>
+      </w:fldSimple>
+      <w:bookmarkEnd w:id="89"/>
       <w:r>
         <w:t xml:space="preserve">. </w:t>
       </w:r>
@@ -19992,11 +19523,11 @@
       <w:pPr>
         <w:pStyle w:val="Heading2"/>
       </w:pPr>
-      <w:bookmarkStart w:id="91" w:name="_Toc438035402"/>
+      <w:bookmarkStart w:id="90" w:name="_Toc438035402"/>
       <w:r>
         <w:t>PDFDocumentInformationDictionaryType Class</w:t>
       </w:r>
-      <w:bookmarkEnd w:id="91"/>
+      <w:bookmarkEnd w:id="90"/>
     </w:p>
     <w:p>
       <w:pPr>
@@ -20119,57 +19650,31 @@
         <w:pStyle w:val="tablecaption"/>
         <w:jc w:val="center"/>
       </w:pPr>
-      <w:bookmarkStart w:id="92" w:name="_Ref437001477"/>
+      <w:bookmarkStart w:id="91" w:name="_Ref437001477"/>
       <w:r>
         <w:lastRenderedPageBreak/>
         <w:t xml:space="preserve">Table </w:t>
       </w:r>
-      <w:r>
-        <w:fldChar w:fldCharType="begin"/>
-      </w:r>
-      <w:r>
-        <w:instrText xml:space="preserve"> STYLEREF 1 \s </w:instrText>
-      </w:r>
-      <w:r>
-        <w:fldChar w:fldCharType="separate"/>
-      </w:r>
-      <w:r>
-        <w:rPr>
-          <w:noProof/>
-        </w:rPr>
-        <w:t>3</w:t>
-      </w:r>
-      <w:r>
-        <w:rPr>
-          <w:noProof/>
-        </w:rPr>
-        <w:fldChar w:fldCharType="end"/>
-      </w:r>
+      <w:fldSimple w:instr=" STYLEREF 1 \s ">
+        <w:r>
+          <w:rPr>
+            <w:noProof/>
+          </w:rPr>
+          <w:t>3</w:t>
+        </w:r>
+      </w:fldSimple>
       <w:r>
         <w:noBreakHyphen/>
       </w:r>
-      <w:r>
-        <w:fldChar w:fldCharType="begin"/>
-      </w:r>
-      <w:r>
-        <w:instrText xml:space="preserve"> SEQ Table \* ARABIC \s 1 </w:instrText>
-      </w:r>
-      <w:r>
-        <w:fldChar w:fldCharType="separate"/>
-      </w:r>
-      <w:r>
-        <w:rPr>
-          <w:noProof/>
-        </w:rPr>
-        <w:t>14</w:t>
-      </w:r>
-      <w:r>
-        <w:rPr>
-          <w:noProof/>
-        </w:rPr>
-        <w:fldChar w:fldCharType="end"/>
-      </w:r>
-      <w:bookmarkEnd w:id="92"/>
+      <w:fldSimple w:instr=" SEQ Table \* ARABIC \s 1 ">
+        <w:r>
+          <w:rPr>
+            <w:noProof/>
+          </w:rPr>
+          <w:t>14</w:t>
+        </w:r>
+      </w:fldSimple>
+      <w:bookmarkEnd w:id="91"/>
       <w:r>
         <w:t xml:space="preserve">. </w:t>
       </w:r>
@@ -21336,11 +20841,11 @@
       <w:pPr>
         <w:pStyle w:val="Heading2"/>
       </w:pPr>
-      <w:bookmarkStart w:id="93" w:name="_Toc438035403"/>
+      <w:bookmarkStart w:id="92" w:name="_Toc438035403"/>
       <w:r>
         <w:t>PDFXrefEntryListType Class</w:t>
       </w:r>
-      <w:bookmarkEnd w:id="93"/>
+      <w:bookmarkEnd w:id="92"/>
     </w:p>
     <w:p>
       <w:pPr>
@@ -21461,56 +20966,30 @@
         <w:pStyle w:val="tablecaption"/>
         <w:jc w:val="center"/>
       </w:pPr>
-      <w:bookmarkStart w:id="94" w:name="_Ref437001627"/>
+      <w:bookmarkStart w:id="93" w:name="_Ref437001627"/>
       <w:r>
         <w:t xml:space="preserve">Table </w:t>
       </w:r>
-      <w:r>
-        <w:fldChar w:fldCharType="begin"/>
-      </w:r>
-      <w:r>
-        <w:instrText xml:space="preserve"> STYLEREF 1 \s </w:instrText>
-      </w:r>
-      <w:r>
-        <w:fldChar w:fldCharType="separate"/>
-      </w:r>
-      <w:r>
-        <w:rPr>
-          <w:noProof/>
-        </w:rPr>
-        <w:t>3</w:t>
-      </w:r>
-      <w:r>
-        <w:rPr>
-          <w:noProof/>
-        </w:rPr>
-        <w:fldChar w:fldCharType="end"/>
-      </w:r>
+      <w:fldSimple w:instr=" STYLEREF 1 \s ">
+        <w:r>
+          <w:rPr>
+            <w:noProof/>
+          </w:rPr>
+          <w:t>3</w:t>
+        </w:r>
+      </w:fldSimple>
       <w:r>
         <w:noBreakHyphen/>
       </w:r>
-      <w:r>
-        <w:fldChar w:fldCharType="begin"/>
-      </w:r>
-      <w:r>
-        <w:instrText xml:space="preserve"> SEQ Table \* ARABIC \s 1 </w:instrText>
-      </w:r>
-      <w:r>
-        <w:fldChar w:fldCharType="separate"/>
-      </w:r>
-      <w:r>
-        <w:rPr>
-          <w:noProof/>
-        </w:rPr>
-        <w:t>15</w:t>
-      </w:r>
-      <w:r>
-        <w:rPr>
-          <w:noProof/>
-        </w:rPr>
-        <w:fldChar w:fldCharType="end"/>
-      </w:r>
-      <w:bookmarkEnd w:id="94"/>
+      <w:fldSimple w:instr=" SEQ Table \* ARABIC \s 1 ">
+        <w:r>
+          <w:rPr>
+            <w:noProof/>
+          </w:rPr>
+          <w:t>15</w:t>
+        </w:r>
+      </w:fldSimple>
+      <w:bookmarkEnd w:id="93"/>
       <w:r>
         <w:t xml:space="preserve">. </w:t>
       </w:r>
@@ -21763,11 +21242,11 @@
       <w:pPr>
         <w:pStyle w:val="Heading2"/>
       </w:pPr>
-      <w:bookmarkStart w:id="95" w:name="_Toc438035404"/>
+      <w:bookmarkStart w:id="94" w:name="_Toc438035404"/>
       <w:r>
         <w:t>PDFXrefEntryType Class</w:t>
       </w:r>
-      <w:bookmarkEnd w:id="95"/>
+      <w:bookmarkEnd w:id="94"/>
     </w:p>
     <w:p>
       <w:pPr>
@@ -21890,56 +21369,30 @@
         <w:pStyle w:val="tablecaption"/>
         <w:jc w:val="center"/>
       </w:pPr>
-      <w:bookmarkStart w:id="96" w:name="_Ref437001681"/>
+      <w:bookmarkStart w:id="95" w:name="_Ref437001681"/>
       <w:r>
         <w:t xml:space="preserve">Table </w:t>
       </w:r>
-      <w:r>
-        <w:fldChar w:fldCharType="begin"/>
-      </w:r>
-      <w:r>
-        <w:instrText xml:space="preserve"> STYLEREF 1 \s </w:instrText>
-      </w:r>
-      <w:r>
-        <w:fldChar w:fldCharType="separate"/>
-      </w:r>
-      <w:r>
-        <w:rPr>
-          <w:noProof/>
-        </w:rPr>
-        <w:t>3</w:t>
-      </w:r>
-      <w:r>
-        <w:rPr>
-          <w:noProof/>
-        </w:rPr>
-        <w:fldChar w:fldCharType="end"/>
-      </w:r>
+      <w:fldSimple w:instr=" STYLEREF 1 \s ">
+        <w:r>
+          <w:rPr>
+            <w:noProof/>
+          </w:rPr>
+          <w:t>3</w:t>
+        </w:r>
+      </w:fldSimple>
       <w:r>
         <w:noBreakHyphen/>
       </w:r>
-      <w:r>
-        <w:fldChar w:fldCharType="begin"/>
-      </w:r>
-      <w:r>
-        <w:instrText xml:space="preserve"> SEQ Table \* ARABIC \s 1 </w:instrText>
-      </w:r>
-      <w:r>
-        <w:fldChar w:fldCharType="separate"/>
-      </w:r>
-      <w:r>
-        <w:rPr>
-          <w:noProof/>
-        </w:rPr>
-        <w:t>16</w:t>
-      </w:r>
-      <w:r>
-        <w:rPr>
-          <w:noProof/>
-        </w:rPr>
-        <w:fldChar w:fldCharType="end"/>
-      </w:r>
-      <w:bookmarkEnd w:id="96"/>
+      <w:fldSimple w:instr=" SEQ Table \* ARABIC \s 1 ">
+        <w:r>
+          <w:rPr>
+            <w:noProof/>
+          </w:rPr>
+          <w:t>16</w:t>
+        </w:r>
+      </w:fldSimple>
+      <w:bookmarkEnd w:id="95"/>
       <w:r>
         <w:t xml:space="preserve">. </w:t>
       </w:r>
@@ -22262,7 +21715,7 @@
               <w:jc w:val="center"/>
             </w:pPr>
             <w:r>
-              <w:t>1</w:t>
+              <w:t>0..1</w:t>
             </w:r>
           </w:p>
         </w:tc>
@@ -22289,6 +21742,39 @@
             </w:r>
             <w:r>
               <w:t xml:space="preserve"> property captures the 10-digit number, padded with leading zeros if necessary, that specifies the number of bytes from the beginning of the file to the beginning of the object.</w:t>
+            </w:r>
+            <w:r>
+              <w:t xml:space="preserve">  Only the </w:t>
+            </w:r>
+            <w:r>
+              <w:rPr>
+                <w:rFonts w:ascii="Courier New" w:hAnsi="Courier New" w:cs="Courier New"/>
+              </w:rPr>
+              <w:t>Byte</w:t>
+            </w:r>
+            <w:r>
+              <w:rPr>
+                <w:rFonts w:ascii="Courier New" w:hAnsi="Courier New" w:cs="Courier New"/>
+              </w:rPr>
+              <w:t>_</w:t>
+            </w:r>
+            <w:r>
+              <w:rPr>
+                <w:rFonts w:ascii="Courier New" w:hAnsi="Courier New" w:cs="Courier New"/>
+              </w:rPr>
+              <w:t>Offset</w:t>
+            </w:r>
+            <w:r>
+              <w:t xml:space="preserve"> or </w:t>
+            </w:r>
+            <w:r>
+              <w:rPr>
+                <w:rFonts w:ascii="Courier New" w:hAnsi="Courier New" w:cs="Courier New"/>
+              </w:rPr>
+              <w:t>Object_Number</w:t>
+            </w:r>
+            <w:r>
+              <w:t xml:space="preserve"> property SHOULD have a value, but NOT both.</w:t>
             </w:r>
           </w:p>
         </w:tc>
@@ -22369,7 +21855,7 @@
               <w:jc w:val="center"/>
             </w:pPr>
             <w:r>
-              <w:t>1</w:t>
+              <w:t>0..1</w:t>
             </w:r>
           </w:p>
         </w:tc>
@@ -22396,6 +21882,42 @@
             </w:r>
             <w:r>
               <w:t xml:space="preserve"> property specifies the 10-digit object number of the next free object.</w:t>
+            </w:r>
+            <w:r>
+              <w:t xml:space="preserve"> </w:t>
+            </w:r>
+            <w:r>
+              <w:t xml:space="preserve">Only the </w:t>
+            </w:r>
+            <w:r>
+              <w:rPr>
+                <w:rFonts w:ascii="Courier New" w:hAnsi="Courier New" w:cs="Courier New"/>
+              </w:rPr>
+              <w:t>Byte</w:t>
+            </w:r>
+            <w:r>
+              <w:rPr>
+                <w:rFonts w:ascii="Courier New" w:hAnsi="Courier New" w:cs="Courier New"/>
+              </w:rPr>
+              <w:t>_</w:t>
+            </w:r>
+            <w:r>
+              <w:rPr>
+                <w:rFonts w:ascii="Courier New" w:hAnsi="Courier New" w:cs="Courier New"/>
+              </w:rPr>
+              <w:t>Offset</w:t>
+            </w:r>
+            <w:r>
+              <w:t xml:space="preserve"> or </w:t>
+            </w:r>
+            <w:r>
+              <w:rPr>
+                <w:rFonts w:ascii="Courier New" w:hAnsi="Courier New" w:cs="Courier New"/>
+              </w:rPr>
+              <w:t>Object_Number</w:t>
+            </w:r>
+            <w:r>
+              <w:t xml:space="preserve"> property SHOULD have a value, but NOT both.</w:t>
             </w:r>
           </w:p>
         </w:tc>
@@ -22513,11 +22035,12 @@
       <w:pPr>
         <w:pStyle w:val="Heading2"/>
       </w:pPr>
-      <w:bookmarkStart w:id="97" w:name="_Toc438035405"/>
-      <w:r>
+      <w:bookmarkStart w:id="96" w:name="_Toc438035405"/>
+      <w:r>
+        <w:lastRenderedPageBreak/>
         <w:t>PDFDictionaryType Class</w:t>
       </w:r>
-      <w:bookmarkEnd w:id="97"/>
+      <w:bookmarkEnd w:id="96"/>
     </w:p>
     <w:p>
       <w:pPr>
@@ -22555,7 +22078,6 @@
         <w:contextualSpacing w:val="0"/>
       </w:pPr>
       <w:r>
-        <w:lastRenderedPageBreak/>
         <w:t xml:space="preserve">The property table of the </w:t>
       </w:r>
       <w:r>
@@ -22647,56 +22169,30 @@
         <w:pStyle w:val="tablecaption"/>
         <w:jc w:val="center"/>
       </w:pPr>
-      <w:bookmarkStart w:id="98" w:name="_Ref437001747"/>
+      <w:bookmarkStart w:id="97" w:name="_Ref437001747"/>
       <w:r>
         <w:t xml:space="preserve">Table </w:t>
       </w:r>
-      <w:r>
-        <w:fldChar w:fldCharType="begin"/>
-      </w:r>
-      <w:r>
-        <w:instrText xml:space="preserve"> STYLEREF 1 \s </w:instrText>
-      </w:r>
-      <w:r>
-        <w:fldChar w:fldCharType="separate"/>
-      </w:r>
-      <w:r>
-        <w:rPr>
-          <w:noProof/>
-        </w:rPr>
-        <w:t>3</w:t>
-      </w:r>
-      <w:r>
-        <w:rPr>
-          <w:noProof/>
-        </w:rPr>
-        <w:fldChar w:fldCharType="end"/>
-      </w:r>
+      <w:fldSimple w:instr=" STYLEREF 1 \s ">
+        <w:r>
+          <w:rPr>
+            <w:noProof/>
+          </w:rPr>
+          <w:t>3</w:t>
+        </w:r>
+      </w:fldSimple>
       <w:r>
         <w:noBreakHyphen/>
       </w:r>
-      <w:r>
-        <w:fldChar w:fldCharType="begin"/>
-      </w:r>
-      <w:r>
-        <w:instrText xml:space="preserve"> SEQ Table \* ARABIC \s 1 </w:instrText>
-      </w:r>
-      <w:r>
-        <w:fldChar w:fldCharType="separate"/>
-      </w:r>
-      <w:r>
-        <w:rPr>
-          <w:noProof/>
-        </w:rPr>
-        <w:t>17</w:t>
-      </w:r>
-      <w:r>
-        <w:rPr>
-          <w:noProof/>
-        </w:rPr>
-        <w:fldChar w:fldCharType="end"/>
-      </w:r>
-      <w:bookmarkEnd w:id="98"/>
+      <w:fldSimple w:instr=" SEQ Table \* ARABIC \s 1 ">
+        <w:r>
+          <w:rPr>
+            <w:noProof/>
+          </w:rPr>
+          <w:t>17</w:t>
+        </w:r>
+      </w:fldSimple>
+      <w:bookmarkEnd w:id="97"/>
       <w:r>
         <w:t xml:space="preserve">. </w:t>
       </w:r>
@@ -22940,6 +22436,33 @@
             <w:r>
               <w:t xml:space="preserve"> property captures a reference to an indirect PDF object that contains the dictionary, via its object and generation numbers.</w:t>
             </w:r>
+            <w:r>
+              <w:t xml:space="preserve">  Only the </w:t>
+            </w:r>
+            <w:r>
+              <w:rPr>
+                <w:rFonts w:ascii="Courier New" w:hAnsi="Courier New" w:cs="Courier New"/>
+              </w:rPr>
+              <w:t>Object_Reference</w:t>
+            </w:r>
+            <w:r>
+              <w:t xml:space="preserve"> </w:t>
+            </w:r>
+            <w:r>
+              <w:t xml:space="preserve">or </w:t>
+            </w:r>
+            <w:r>
+              <w:rPr>
+                <w:rFonts w:ascii="Courier New" w:hAnsi="Courier New" w:cs="Courier New"/>
+              </w:rPr>
+              <w:t>Raw_Contents</w:t>
+            </w:r>
+            <w:r>
+              <w:t xml:space="preserve"> property</w:t>
+            </w:r>
+            <w:r>
+              <w:t xml:space="preserve"> SHOULD have a value, but not both.</w:t>
+            </w:r>
           </w:p>
         </w:tc>
       </w:tr>
@@ -23047,6 +22570,35 @@
             <w:r>
               <w:t xml:space="preserve"> property captures the contents of the dictionary as a string.</w:t>
             </w:r>
+            <w:r>
+              <w:t xml:space="preserve"> </w:t>
+            </w:r>
+            <w:r>
+              <w:t xml:space="preserve">Only the </w:t>
+            </w:r>
+            <w:r>
+              <w:rPr>
+                <w:rFonts w:ascii="Courier New" w:hAnsi="Courier New" w:cs="Courier New"/>
+              </w:rPr>
+              <w:t>Object_Reference</w:t>
+            </w:r>
+            <w:r>
+              <w:t xml:space="preserve"> </w:t>
+            </w:r>
+            <w:r>
+              <w:t xml:space="preserve">or </w:t>
+            </w:r>
+            <w:r>
+              <w:rPr>
+                <w:rFonts w:ascii="Courier New" w:hAnsi="Courier New" w:cs="Courier New"/>
+              </w:rPr>
+              <w:t>Raw_Contents</w:t>
+            </w:r>
+            <w:r>
+              <w:t xml:space="preserve"> property SHOULD have a value, but not both.</w:t>
+            </w:r>
+            <w:bookmarkStart w:id="98" w:name="_GoBack"/>
+            <w:bookmarkEnd w:id="98"/>
           </w:p>
         </w:tc>
       </w:tr>
@@ -23187,51 +22739,25 @@
       <w:r>
         <w:t xml:space="preserve">Table </w:t>
       </w:r>
-      <w:r>
-        <w:fldChar w:fldCharType="begin"/>
-      </w:r>
-      <w:r>
-        <w:instrText xml:space="preserve"> STYLEREF 1 \s </w:instrText>
-      </w:r>
-      <w:r>
-        <w:fldChar w:fldCharType="separate"/>
-      </w:r>
-      <w:r>
-        <w:rPr>
-          <w:noProof/>
-        </w:rPr>
-        <w:t>3</w:t>
-      </w:r>
-      <w:r>
-        <w:rPr>
-          <w:noProof/>
-        </w:rPr>
-        <w:fldChar w:fldCharType="end"/>
-      </w:r>
+      <w:fldSimple w:instr=" STYLEREF 1 \s ">
+        <w:r>
+          <w:rPr>
+            <w:noProof/>
+          </w:rPr>
+          <w:t>3</w:t>
+        </w:r>
+      </w:fldSimple>
       <w:r>
         <w:noBreakHyphen/>
       </w:r>
-      <w:r>
-        <w:fldChar w:fldCharType="begin"/>
-      </w:r>
-      <w:r>
-        <w:instrText xml:space="preserve"> SEQ Table \* ARABIC \s 1 </w:instrText>
-      </w:r>
-      <w:r>
-        <w:fldChar w:fldCharType="separate"/>
-      </w:r>
-      <w:r>
-        <w:rPr>
-          <w:noProof/>
-        </w:rPr>
-        <w:t>18</w:t>
-      </w:r>
-      <w:r>
-        <w:rPr>
-          <w:noProof/>
-        </w:rPr>
-        <w:fldChar w:fldCharType="end"/>
-      </w:r>
+      <w:fldSimple w:instr=" SEQ Table \* ARABIC \s 1 ">
+        <w:r>
+          <w:rPr>
+            <w:noProof/>
+          </w:rPr>
+          <w:t>18</w:t>
+        </w:r>
+      </w:fldSimple>
       <w:bookmarkEnd w:id="100"/>
       <w:r>
         <w:t xml:space="preserve">. </w:t>
@@ -23668,7 +23194,11 @@
               <w:t>Dictionary</w:t>
             </w:r>
             <w:r>
-              <w:t>, which includes properties like the document creation date and producer, if present in the PDF document.</w:t>
+              <w:t xml:space="preserve">, which includes properties like </w:t>
+            </w:r>
+            <w:r>
+              <w:lastRenderedPageBreak/>
+              <w:t>the document creation date and producer, if present in the PDF document.</w:t>
             </w:r>
           </w:p>
         </w:tc>
@@ -23694,6 +23224,7 @@
               <w:rPr>
                 <w:b/>
               </w:rPr>
+              <w:lastRenderedPageBreak/>
               <w:t>Number_Of_Indirect_Objects</w:t>
             </w:r>
           </w:p>
@@ -23801,7 +23332,6 @@
               <w:rPr>
                 <w:b/>
               </w:rPr>
-              <w:lastRenderedPageBreak/>
               <w:t>Number_Of_Trailers</w:t>
             </w:r>
           </w:p>
@@ -24223,51 +23753,25 @@
       <w:r>
         <w:t xml:space="preserve">Table </w:t>
       </w:r>
-      <w:r>
-        <w:fldChar w:fldCharType="begin"/>
-      </w:r>
-      <w:r>
-        <w:instrText xml:space="preserve"> STYLEREF 1 \s </w:instrText>
-      </w:r>
-      <w:r>
-        <w:fldChar w:fldCharType="separate"/>
-      </w:r>
-      <w:r>
-        <w:rPr>
-          <w:noProof/>
-        </w:rPr>
-        <w:t>3</w:t>
-      </w:r>
-      <w:r>
-        <w:rPr>
-          <w:noProof/>
-        </w:rPr>
-        <w:fldChar w:fldCharType="end"/>
-      </w:r>
+      <w:fldSimple w:instr=" STYLEREF 1 \s ">
+        <w:r>
+          <w:rPr>
+            <w:noProof/>
+          </w:rPr>
+          <w:t>3</w:t>
+        </w:r>
+      </w:fldSimple>
       <w:r>
         <w:noBreakHyphen/>
       </w:r>
-      <w:r>
-        <w:fldChar w:fldCharType="begin"/>
-      </w:r>
-      <w:r>
-        <w:instrText xml:space="preserve"> SEQ Table \* ARABIC \s 1 </w:instrText>
-      </w:r>
-      <w:r>
-        <w:fldChar w:fldCharType="separate"/>
-      </w:r>
-      <w:r>
-        <w:rPr>
-          <w:noProof/>
-        </w:rPr>
-        <w:t>19</w:t>
-      </w:r>
-      <w:r>
-        <w:rPr>
-          <w:noProof/>
-        </w:rPr>
-        <w:fldChar w:fldCharType="end"/>
-      </w:r>
+      <w:fldSimple w:instr=" SEQ Table \* ARABIC \s 1 ">
+        <w:r>
+          <w:rPr>
+            <w:noProof/>
+          </w:rPr>
+          <w:t>19</w:t>
+        </w:r>
+      </w:fldSimple>
       <w:bookmarkEnd w:id="102"/>
       <w:r>
         <w:t xml:space="preserve">. </w:t>
@@ -24724,6 +24228,7 @@
               <w:rPr>
                 <w:b/>
               </w:rPr>
+              <w:lastRenderedPageBreak/>
               <w:t>JS_Count</w:t>
             </w:r>
           </w:p>
@@ -24912,7 +24417,6 @@
               <w:rPr>
                 <w:b/>
               </w:rPr>
-              <w:lastRenderedPageBreak/>
               <w:t>AA_Count</w:t>
             </w:r>
           </w:p>
@@ -25947,6 +25451,7 @@
               <w:rPr>
                 <w:b/>
               </w:rPr>
+              <w:lastRenderedPageBreak/>
               <w:t>Launch_Count</w:t>
             </w:r>
           </w:p>
@@ -26122,7 +25627,6 @@
       </w:pPr>
       <w:bookmarkStart w:id="103" w:name="_Toc438035408"/>
       <w:r>
-        <w:lastRenderedPageBreak/>
         <w:t>PDFKeywordCountType Class</w:t>
       </w:r>
       <w:bookmarkEnd w:id="103"/>
@@ -26252,51 +25756,25 @@
       <w:r>
         <w:t xml:space="preserve">Table </w:t>
       </w:r>
-      <w:r>
-        <w:fldChar w:fldCharType="begin"/>
-      </w:r>
-      <w:r>
-        <w:instrText xml:space="preserve"> STYLEREF 1 \s </w:instrText>
-      </w:r>
-      <w:r>
-        <w:fldChar w:fldCharType="separate"/>
-      </w:r>
-      <w:r>
-        <w:rPr>
-          <w:noProof/>
-        </w:rPr>
-        <w:t>3</w:t>
-      </w:r>
-      <w:r>
-        <w:rPr>
-          <w:noProof/>
-        </w:rPr>
-        <w:fldChar w:fldCharType="end"/>
-      </w:r>
+      <w:fldSimple w:instr=" STYLEREF 1 \s ">
+        <w:r>
+          <w:rPr>
+            <w:noProof/>
+          </w:rPr>
+          <w:t>3</w:t>
+        </w:r>
+      </w:fldSimple>
       <w:r>
         <w:noBreakHyphen/>
       </w:r>
-      <w:r>
-        <w:fldChar w:fldCharType="begin"/>
-      </w:r>
-      <w:r>
-        <w:instrText xml:space="preserve"> SEQ Table \* ARABIC \s 1 </w:instrText>
-      </w:r>
-      <w:r>
-        <w:fldChar w:fldCharType="separate"/>
-      </w:r>
-      <w:r>
-        <w:rPr>
-          <w:noProof/>
-        </w:rPr>
-        <w:t>20</w:t>
-      </w:r>
-      <w:r>
-        <w:rPr>
-          <w:noProof/>
-        </w:rPr>
-        <w:fldChar w:fldCharType="end"/>
-      </w:r>
+      <w:fldSimple w:instr=" SEQ Table \* ARABIC \s 1 ">
+        <w:r>
+          <w:rPr>
+            <w:noProof/>
+          </w:rPr>
+          <w:t>20</w:t>
+        </w:r>
+      </w:fldSimple>
       <w:bookmarkEnd w:id="104"/>
       <w:r>
         <w:t xml:space="preserve">. </w:t>
@@ -26777,51 +26255,25 @@
       <w:r>
         <w:t xml:space="preserve">Table </w:t>
       </w:r>
-      <w:r>
-        <w:fldChar w:fldCharType="begin"/>
-      </w:r>
-      <w:r>
-        <w:instrText xml:space="preserve"> STYLEREF 1 \s </w:instrText>
-      </w:r>
-      <w:r>
-        <w:fldChar w:fldCharType="separate"/>
-      </w:r>
-      <w:r>
-        <w:rPr>
-          <w:noProof/>
-        </w:rPr>
-        <w:t>3</w:t>
-      </w:r>
-      <w:r>
-        <w:rPr>
-          <w:noProof/>
-        </w:rPr>
-        <w:fldChar w:fldCharType="end"/>
-      </w:r>
+      <w:fldSimple w:instr=" STYLEREF 1 \s ">
+        <w:r>
+          <w:rPr>
+            <w:noProof/>
+          </w:rPr>
+          <w:t>3</w:t>
+        </w:r>
+      </w:fldSimple>
       <w:r>
         <w:noBreakHyphen/>
       </w:r>
-      <w:r>
-        <w:fldChar w:fldCharType="begin"/>
-      </w:r>
-      <w:r>
-        <w:instrText xml:space="preserve"> SEQ Table \* ARABIC \s 1 </w:instrText>
-      </w:r>
-      <w:r>
-        <w:fldChar w:fldCharType="separate"/>
-      </w:r>
-      <w:r>
-        <w:rPr>
-          <w:noProof/>
-        </w:rPr>
-        <w:t>21</w:t>
-      </w:r>
-      <w:r>
-        <w:rPr>
-          <w:noProof/>
-        </w:rPr>
-        <w:fldChar w:fldCharType="end"/>
-      </w:r>
+      <w:fldSimple w:instr=" SEQ Table \* ARABIC \s 1 ">
+        <w:r>
+          <w:rPr>
+            <w:noProof/>
+          </w:rPr>
+          <w:t>21</w:t>
+        </w:r>
+      </w:fldSimple>
       <w:bookmarkEnd w:id="106"/>
       <w:r>
         <w:t xml:space="preserve">. </w:t>
@@ -27029,6 +26481,7 @@
               <w:rPr>
                 <w:b/>
               </w:rPr>
+              <w:lastRenderedPageBreak/>
               <w:t>String</w:t>
             </w:r>
           </w:p>
@@ -27201,7 +26654,6 @@
               <w:rPr>
                 <w:b/>
               </w:rPr>
-              <w:lastRenderedPageBreak/>
               <w:t>Stream</w:t>
             </w:r>
           </w:p>
@@ -27376,51 +26828,25 @@
       <w:r>
         <w:t xml:space="preserve">Table </w:t>
       </w:r>
-      <w:r>
-        <w:fldChar w:fldCharType="begin"/>
-      </w:r>
-      <w:r>
-        <w:instrText xml:space="preserve"> STYLEREF 1 \s </w:instrText>
-      </w:r>
-      <w:r>
-        <w:fldChar w:fldCharType="separate"/>
-      </w:r>
-      <w:r>
-        <w:rPr>
-          <w:noProof/>
-        </w:rPr>
-        <w:t>3</w:t>
-      </w:r>
-      <w:r>
-        <w:rPr>
-          <w:noProof/>
-        </w:rPr>
-        <w:fldChar w:fldCharType="end"/>
-      </w:r>
+      <w:fldSimple w:instr=" STYLEREF 1 \s ">
+        <w:r>
+          <w:rPr>
+            <w:noProof/>
+          </w:rPr>
+          <w:t>3</w:t>
+        </w:r>
+      </w:fldSimple>
       <w:r>
         <w:noBreakHyphen/>
       </w:r>
-      <w:r>
-        <w:fldChar w:fldCharType="begin"/>
-      </w:r>
-      <w:r>
-        <w:instrText xml:space="preserve"> SEQ Table \* ARABIC \s 1 </w:instrText>
-      </w:r>
-      <w:r>
-        <w:fldChar w:fldCharType="separate"/>
-      </w:r>
-      <w:r>
-        <w:rPr>
-          <w:noProof/>
-        </w:rPr>
-        <w:t>22</w:t>
-      </w:r>
-      <w:r>
-        <w:rPr>
-          <w:noProof/>
-        </w:rPr>
-        <w:fldChar w:fldCharType="end"/>
-      </w:r>
+      <w:fldSimple w:instr=" SEQ Table \* ARABIC \s 1 ">
+        <w:r>
+          <w:rPr>
+            <w:noProof/>
+          </w:rPr>
+          <w:t>22</w:t>
+        </w:r>
+      </w:fldSimple>
       <w:bookmarkEnd w:id="108"/>
       <w:r>
         <w:t xml:space="preserve">. </w:t>
@@ -27625,8 +27051,8 @@
         <w:lastRenderedPageBreak/>
         <w:t>Conformance</w:t>
       </w:r>
+      <w:bookmarkEnd w:id="56"/>
       <w:bookmarkEnd w:id="57"/>
-      <w:bookmarkEnd w:id="58"/>
       <w:bookmarkEnd w:id="109"/>
       <w:bookmarkEnd w:id="110"/>
     </w:p>
@@ -28420,7 +27846,7 @@
         <w:sz w:val="16"/>
         <w:szCs w:val="16"/>
       </w:rPr>
-      <w:t>8</w:t>
+      <w:t>11</w:t>
     </w:r>
     <w:r>
       <w:rPr>
@@ -28658,7 +28084,7 @@
         <w:sz w:val="16"/>
         <w:szCs w:val="16"/>
       </w:rPr>
-      <w:t>21</w:t>
+      <w:t>24</w:t>
     </w:r>
     <w:r>
       <w:rPr>
@@ -31183,7 +30609,7 @@
 </file>
 
 <file path=customXml/itemProps1.xml><?xml version="1.0" encoding="utf-8"?>
-<ds:datastoreItem xmlns:ds="http://schemas.openxmlformats.org/officeDocument/2006/customXml" ds:itemID="{BD8141B9-1FD3-491B-AA80-D7BA0E51477D}">
+<ds:datastoreItem xmlns:ds="http://schemas.openxmlformats.org/officeDocument/2006/customXml" ds:itemID="{66651045-5FB4-411B-B7D4-1149C9FF5FDC}">
   <ds:schemaRefs>
     <ds:schemaRef ds:uri="http://schemas.openxmlformats.org/officeDocument/2006/bibliography"/>
   </ds:schemaRefs>

</xml_diff>